<commit_message>
Update README.md, Technical documents
</commit_message>
<xml_diff>
--- a/docs/PQC_FHE_Technical_Report_v2.3.4.docx
+++ b/docs/PQC_FHE_Technical_Report_v2.3.4.docx
@@ -183,6 +183,89 @@
         </w:tc>
       </w:tr>
     </w:tbl>
+    <w:p>
+      <w:r>
+        <w:br w:type="page"/>
+      </w:r>
+    </w:p>
+    <w:p>
+      <w:pPr>
+        <w:pStyle w:val="Heading1"/>
+      </w:pPr>
+      <w:r>
+        <w:t>Table of Contents</w:t>
+      </w:r>
+    </w:p>
+    <w:p>
+      <w:r>
+        <w:t>1. Executive Summary</w:t>
+      </w:r>
+    </w:p>
+    <w:p>
+      <w:r>
+        <w:t>2. Market Context and Business Value</w:t>
+      </w:r>
+    </w:p>
+    <w:p>
+      <w:r>
+        <w:t>3. System Architecture</w:t>
+      </w:r>
+    </w:p>
+    <w:p>
+      <w:r>
+        <w:t>4. Post-Quantum Cryptography Implementation</w:t>
+      </w:r>
+    </w:p>
+    <w:p>
+      <w:r>
+        <w:t>5. Fully Homomorphic Encryption Implementation</w:t>
+      </w:r>
+    </w:p>
+    <w:p>
+      <w:r>
+        <w:t>6. Live Data Sources</w:t>
+      </w:r>
+    </w:p>
+    <w:p>
+      <w:r>
+        <w:t>7. Enterprise Use Cases</w:t>
+      </w:r>
+    </w:p>
+    <w:p>
+      <w:r>
+        <w:t>8. API Reference</w:t>
+      </w:r>
+    </w:p>
+    <w:p>
+      <w:r>
+        <w:t>9. Installation Guide (Multi-Platform)</w:t>
+      </w:r>
+    </w:p>
+    <w:p>
+      <w:r>
+        <w:t>10. Security Analysis</w:t>
+      </w:r>
+    </w:p>
+    <w:p>
+      <w:r>
+        <w:t>11. Future Roadmap</w:t>
+      </w:r>
+    </w:p>
+    <w:p>
+      <w:r>
+        <w:t>Appendix A: Algorithm Parameters</w:t>
+      </w:r>
+    </w:p>
+    <w:p>
+      <w:r>
+        <w:t>Appendix B: Performance Benchmarks</w:t>
+      </w:r>
+    </w:p>
+    <w:p>
+      <w:r>
+        <w:t>References</w:t>
+      </w:r>
+    </w:p>
     <w:p>
       <w:r>
         <w:br w:type="page"/>
@@ -293,7 +376,7 @@
     </w:p>
     <w:p>
       <w:r>
-        <w:t>Quantum computers pose an existential threat to current public-key cryptography. Shor's algorithm can break RSA-2048 in polynomial time, and Grover's algorithm reduces symmetric key security by half. NIST estimates cryptographically-relevant quantum computers may emerge within 10-15 years.</w:t>
+        <w:t>Quantum computers pose an existential threat to current public-key cryptography. Shor's algorithm can break RSA-2048 in polynomial time, and Grover's algorithm reduces symmetric key security by half. NIST estimates cryptographically-relevant quantum computers may emerge within 10-15 years, necessitating immediate migration to quantum-resistant alternatives.</w:t>
       </w:r>
     </w:p>
     <w:p>
@@ -842,6 +925,19 @@
         <w:pStyle w:val="Heading2"/>
       </w:pPr>
       <w:r>
+        <w:t>NIST Standards Compliance</w:t>
+      </w:r>
+    </w:p>
+    <w:p>
+      <w:r>
+        <w:t>This platform implements NIST's finalized post-quantum cryptography standards: FIPS 203 (ML-KEM) for key encapsulation and FIPS 204 (ML-DSA) for digital signatures. These standards were published on August 13, 2024 and represent the foundation of quantum-resistant cryptography.</w:t>
+      </w:r>
+    </w:p>
+    <w:p>
+      <w:pPr>
+        <w:pStyle w:val="Heading2"/>
+      </w:pPr>
+      <w:r>
         <w:t>Key Encapsulation Mechanisms (FIPS 203)</w:t>
       </w:r>
     </w:p>
@@ -1098,7 +1194,7 @@
         <w:pStyle w:val="Heading2"/>
       </w:pPr>
       <w:r>
-        <w:t>Digital Signatures (FIPS 204)</w:t>
+        <w:t>Digital Signature Algorithms (FIPS 204)</w:t>
       </w:r>
     </w:p>
     <w:tbl>
@@ -1371,7 +1467,47 @@
     </w:p>
     <w:p>
       <w:r>
-        <w:t>The platform uses the CKKS (Cheon-Kim-Kim-Song) homomorphic encryption scheme, which supports approximate arithmetic on encrypted real numbers. CKKS is ideal for machine learning and statistical analysis on encrypted data.</w:t>
+        <w:t>The platform uses the CKKS (Cheon-Kim-Kim-Song) homomorphic encryption scheme, which supports approximate arithmetic on encrypted real numbers. CKKS is ideal for machine learning and statistical analysis on encrypted data [4].</w:t>
+      </w:r>
+    </w:p>
+    <w:p>
+      <w:pPr>
+        <w:pStyle w:val="Heading2"/>
+      </w:pPr>
+      <w:r>
+        <w:t>Key Properties</w:t>
+      </w:r>
+    </w:p>
+    <w:p>
+      <w:pPr>
+        <w:pStyle w:val="ListBullet"/>
+      </w:pPr>
+      <w:r>
+        <w:t>Supports addition and multiplication on encrypted floating-point numbers</w:t>
+      </w:r>
+    </w:p>
+    <w:p>
+      <w:pPr>
+        <w:pStyle w:val="ListBullet"/>
+      </w:pPr>
+      <w:r>
+        <w:t>Slot packing allows SIMD operations on thousands of values simultaneously</w:t>
+      </w:r>
+    </w:p>
+    <w:p>
+      <w:pPr>
+        <w:pStyle w:val="ListBullet"/>
+      </w:pPr>
+      <w:r>
+        <w:t>Rescaling maintains precision across multiplicative depth</w:t>
+      </w:r>
+    </w:p>
+    <w:p>
+      <w:pPr>
+        <w:pStyle w:val="ListBullet"/>
+      </w:pPr>
+      <w:r>
+        <w:t>Bootstrapping enables unlimited computation depth</w:t>
       </w:r>
     </w:p>
     <w:p>
@@ -1467,7 +1603,7 @@
           </w:tcPr>
           <w:p>
             <w:r>
-              <w:t>Polynomial ring dimension</w:t>
+              <w:t>Polynomial ring dimension (N)</w:t>
             </w:r>
           </w:p>
         </w:tc>
@@ -1616,7 +1752,7 @@
     </w:p>
     <w:p>
       <w:r>
-        <w:t>Version 2.3.4 provides robust live data fetching with automatic fallback to embedded sample data.</w:t>
+        <w:t>Version 2.3.4 provides robust live data fetching with automatic fallback to embedded sample data. This ensures demonstrations work reliably while showcasing real-world data integration capabilities.</w:t>
       </w:r>
     </w:p>
     <w:p>
@@ -1624,71 +1760,471 @@
         <w:pStyle w:val="Heading2"/>
       </w:pPr>
       <w:r>
-        <w:t>Healthcare: VitalDB</w:t>
+        <w:t>Healthcare: VitalDB [6]</w:t>
       </w:r>
     </w:p>
-    <w:p>
-      <w:pPr>
-        <w:pStyle w:val="ListBullet"/>
-      </w:pPr>
-      <w:r>
-        <w:t>Dataset: VitalDB Open Dataset (6,388 surgical cases)</w:t>
-      </w:r>
-    </w:p>
-    <w:p>
-      <w:pPr>
-        <w:pStyle w:val="ListBullet"/>
-      </w:pPr>
-      <w:r>
-        <w:t>Method: vitaldb Python library</w:t>
-      </w:r>
-    </w:p>
-    <w:p>
-      <w:pPr>
-        <w:pStyle w:val="ListBullet"/>
-      </w:pPr>
-      <w:r>
-        <w:t>DOI: 10.1038/s41597-022-01411-5</w:t>
-      </w:r>
-    </w:p>
-    <w:p>
-      <w:pPr>
-        <w:pStyle w:val="ListBullet"/>
-      </w:pPr>
-      <w:r>
-        <w:t>License: CC BY-NC-SA 4.0</w:t>
-      </w:r>
-    </w:p>
+    <w:tbl>
+      <w:tblPr>
+        <w:tblStyle w:val="TableGrid"/>
+        <w:tblW w:type="auto" w:w="0"/>
+        <w:tblLook w:firstColumn="1" w:firstRow="1" w:lastColumn="0" w:lastRow="0" w:noHBand="0" w:noVBand="1" w:val="04A0"/>
+      </w:tblPr>
+      <w:tblGrid>
+        <w:gridCol w:w="4320"/>
+        <w:gridCol w:w="4320"/>
+      </w:tblGrid>
+      <w:tr>
+        <w:tc>
+          <w:tcPr>
+            <w:tcW w:type="dxa" w:w="4320"/>
+            <w:shd w:fill="e53e3e"/>
+          </w:tcPr>
+          <w:p>
+            <w:r>
+              <w:rPr>
+                <w:b/>
+                <w:color w:val="FFFFFF"/>
+              </w:rPr>
+              <w:t>Property</w:t>
+            </w:r>
+          </w:p>
+        </w:tc>
+        <w:tc>
+          <w:tcPr>
+            <w:tcW w:type="dxa" w:w="4320"/>
+            <w:shd w:fill="e53e3e"/>
+          </w:tcPr>
+          <w:p>
+            <w:r>
+              <w:rPr>
+                <w:b/>
+                <w:color w:val="FFFFFF"/>
+              </w:rPr>
+              <w:t>Value</w:t>
+            </w:r>
+          </w:p>
+        </w:tc>
+      </w:tr>
+      <w:tr>
+        <w:tc>
+          <w:tcPr>
+            <w:tcW w:type="dxa" w:w="4320"/>
+          </w:tcPr>
+          <w:p>
+            <w:r>
+              <w:t>Dataset</w:t>
+            </w:r>
+          </w:p>
+        </w:tc>
+        <w:tc>
+          <w:tcPr>
+            <w:tcW w:type="dxa" w:w="4320"/>
+          </w:tcPr>
+          <w:p>
+            <w:r>
+              <w:t>VitalDB Open Dataset</w:t>
+            </w:r>
+          </w:p>
+        </w:tc>
+      </w:tr>
+      <w:tr>
+        <w:tc>
+          <w:tcPr>
+            <w:tcW w:type="dxa" w:w="4320"/>
+          </w:tcPr>
+          <w:p>
+            <w:r>
+              <w:t>Method</w:t>
+            </w:r>
+          </w:p>
+        </w:tc>
+        <w:tc>
+          <w:tcPr>
+            <w:tcW w:type="dxa" w:w="4320"/>
+          </w:tcPr>
+          <w:p>
+            <w:r>
+              <w:t>vitaldb Python library</w:t>
+            </w:r>
+          </w:p>
+        </w:tc>
+      </w:tr>
+      <w:tr>
+        <w:tc>
+          <w:tcPr>
+            <w:tcW w:type="dxa" w:w="4320"/>
+          </w:tcPr>
+          <w:p>
+            <w:r>
+              <w:t>Data Type</w:t>
+            </w:r>
+          </w:p>
+        </w:tc>
+        <w:tc>
+          <w:tcPr>
+            <w:tcW w:type="dxa" w:w="4320"/>
+          </w:tcPr>
+          <w:p>
+            <w:r>
+              <w:t>Surgical patient vital signs (BP, HR, SpO2)</w:t>
+            </w:r>
+          </w:p>
+        </w:tc>
+      </w:tr>
+      <w:tr>
+        <w:tc>
+          <w:tcPr>
+            <w:tcW w:type="dxa" w:w="4320"/>
+          </w:tcPr>
+          <w:p>
+            <w:r>
+              <w:t>Sample Size</w:t>
+            </w:r>
+          </w:p>
+        </w:tc>
+        <w:tc>
+          <w:tcPr>
+            <w:tcW w:type="dxa" w:w="4320"/>
+          </w:tcPr>
+          <w:p>
+            <w:r>
+              <w:t>6,388 surgical cases</w:t>
+            </w:r>
+          </w:p>
+        </w:tc>
+      </w:tr>
+      <w:tr>
+        <w:tc>
+          <w:tcPr>
+            <w:tcW w:type="dxa" w:w="4320"/>
+          </w:tcPr>
+          <w:p>
+            <w:r>
+              <w:t>DOI</w:t>
+            </w:r>
+          </w:p>
+        </w:tc>
+        <w:tc>
+          <w:tcPr>
+            <w:tcW w:type="dxa" w:w="4320"/>
+          </w:tcPr>
+          <w:p>
+            <w:r>
+              <w:t>10.1038/s41597-022-01411-5</w:t>
+            </w:r>
+          </w:p>
+        </w:tc>
+      </w:tr>
+      <w:tr>
+        <w:tc>
+          <w:tcPr>
+            <w:tcW w:type="dxa" w:w="4320"/>
+          </w:tcPr>
+          <w:p>
+            <w:r>
+              <w:t>License</w:t>
+            </w:r>
+          </w:p>
+        </w:tc>
+        <w:tc>
+          <w:tcPr>
+            <w:tcW w:type="dxa" w:w="4320"/>
+          </w:tcPr>
+          <w:p>
+            <w:r>
+              <w:t>CC BY-NC-SA 4.0</w:t>
+            </w:r>
+          </w:p>
+        </w:tc>
+      </w:tr>
+    </w:tbl>
+    <w:p/>
     <w:p>
       <w:pPr>
         <w:pStyle w:val="Heading2"/>
       </w:pPr>
       <w:r>
-        <w:t>Finance: Yahoo Finance</w:t>
+        <w:t>Finance: Yahoo Finance [8]</w:t>
       </w:r>
     </w:p>
-    <w:p>
-      <w:pPr>
-        <w:pStyle w:val="ListBullet"/>
-      </w:pPr>
-      <w:r>
-        <w:t>Method: yfinance Python library</w:t>
-      </w:r>
-    </w:p>
-    <w:p>
-      <w:pPr>
-        <w:pStyle w:val="ListBullet"/>
-      </w:pPr>
-      <w:r>
-        <w:t>Symbols: AAPL, MSFT, GOOGL, AMZN, NVDA</w:t>
-      </w:r>
-    </w:p>
+    <w:tbl>
+      <w:tblPr>
+        <w:tblStyle w:val="TableGrid"/>
+        <w:tblW w:type="auto" w:w="0"/>
+        <w:tblLook w:firstColumn="1" w:firstRow="1" w:lastColumn="0" w:lastRow="0" w:noHBand="0" w:noVBand="1" w:val="04A0"/>
+      </w:tblPr>
+      <w:tblGrid>
+        <w:gridCol w:w="4320"/>
+        <w:gridCol w:w="4320"/>
+      </w:tblGrid>
+      <w:tr>
+        <w:tc>
+          <w:tcPr>
+            <w:tcW w:type="dxa" w:w="4320"/>
+            <w:shd w:fill="38a169"/>
+          </w:tcPr>
+          <w:p>
+            <w:r>
+              <w:rPr>
+                <w:b/>
+                <w:color w:val="FFFFFF"/>
+              </w:rPr>
+              <w:t>Property</w:t>
+            </w:r>
+          </w:p>
+        </w:tc>
+        <w:tc>
+          <w:tcPr>
+            <w:tcW w:type="dxa" w:w="4320"/>
+            <w:shd w:fill="38a169"/>
+          </w:tcPr>
+          <w:p>
+            <w:r>
+              <w:rPr>
+                <w:b/>
+                <w:color w:val="FFFFFF"/>
+              </w:rPr>
+              <w:t>Value</w:t>
+            </w:r>
+          </w:p>
+        </w:tc>
+      </w:tr>
+      <w:tr>
+        <w:tc>
+          <w:tcPr>
+            <w:tcW w:type="dxa" w:w="4320"/>
+          </w:tcPr>
+          <w:p>
+            <w:r>
+              <w:t>Method</w:t>
+            </w:r>
+          </w:p>
+        </w:tc>
+        <w:tc>
+          <w:tcPr>
+            <w:tcW w:type="dxa" w:w="4320"/>
+          </w:tcPr>
+          <w:p>
+            <w:r>
+              <w:t>yfinance Python library</w:t>
+            </w:r>
+          </w:p>
+        </w:tc>
+      </w:tr>
+      <w:tr>
+        <w:tc>
+          <w:tcPr>
+            <w:tcW w:type="dxa" w:w="4320"/>
+          </w:tcPr>
+          <w:p>
+            <w:r>
+              <w:t>Data Type</w:t>
+            </w:r>
+          </w:p>
+        </w:tc>
+        <w:tc>
+          <w:tcPr>
+            <w:tcW w:type="dxa" w:w="4320"/>
+          </w:tcPr>
+          <w:p>
+            <w:r>
+              <w:t>Real-time stock prices, market cap</w:t>
+            </w:r>
+          </w:p>
+        </w:tc>
+      </w:tr>
+      <w:tr>
+        <w:tc>
+          <w:tcPr>
+            <w:tcW w:type="dxa" w:w="4320"/>
+          </w:tcPr>
+          <w:p>
+            <w:r>
+              <w:t>Symbols</w:t>
+            </w:r>
+          </w:p>
+        </w:tc>
+        <w:tc>
+          <w:tcPr>
+            <w:tcW w:type="dxa" w:w="4320"/>
+          </w:tcPr>
+          <w:p>
+            <w:r>
+              <w:t>AAPL, MSFT, GOOGL, AMZN, NVDA, META, TSLA, JPM</w:t>
+            </w:r>
+          </w:p>
+        </w:tc>
+      </w:tr>
+      <w:tr>
+        <w:tc>
+          <w:tcPr>
+            <w:tcW w:type="dxa" w:w="4320"/>
+          </w:tcPr>
+          <w:p>
+            <w:r>
+              <w:t>License</w:t>
+            </w:r>
+          </w:p>
+        </w:tc>
+        <w:tc>
+          <w:tcPr>
+            <w:tcW w:type="dxa" w:w="4320"/>
+          </w:tcPr>
+          <w:p>
+            <w:r>
+              <w:t>Yahoo Finance Terms of Service</w:t>
+            </w:r>
+          </w:p>
+        </w:tc>
+      </w:tr>
+    </w:tbl>
+    <w:p/>
     <w:p>
       <w:pPr>
         <w:pStyle w:val="Heading2"/>
       </w:pPr>
       <w:r>
-        <w:t>Blockchain: Ethereum RPC Endpoints</w:t>
+        <w:t>IoT: UCI Machine Learning Repository [7]</w:t>
+      </w:r>
+    </w:p>
+    <w:tbl>
+      <w:tblPr>
+        <w:tblStyle w:val="TableGrid"/>
+        <w:tblW w:type="auto" w:w="0"/>
+        <w:tblLook w:firstColumn="1" w:firstRow="1" w:lastColumn="0" w:lastRow="0" w:noHBand="0" w:noVBand="1" w:val="04A0"/>
+      </w:tblPr>
+      <w:tblGrid>
+        <w:gridCol w:w="4320"/>
+        <w:gridCol w:w="4320"/>
+      </w:tblGrid>
+      <w:tr>
+        <w:tc>
+          <w:tcPr>
+            <w:tcW w:type="dxa" w:w="4320"/>
+            <w:shd w:fill="3182ce"/>
+          </w:tcPr>
+          <w:p>
+            <w:r>
+              <w:rPr>
+                <w:b/>
+                <w:color w:val="FFFFFF"/>
+              </w:rPr>
+              <w:t>Property</w:t>
+            </w:r>
+          </w:p>
+        </w:tc>
+        <w:tc>
+          <w:tcPr>
+            <w:tcW w:type="dxa" w:w="4320"/>
+            <w:shd w:fill="3182ce"/>
+          </w:tcPr>
+          <w:p>
+            <w:r>
+              <w:rPr>
+                <w:b/>
+                <w:color w:val="FFFFFF"/>
+              </w:rPr>
+              <w:t>Value</w:t>
+            </w:r>
+          </w:p>
+        </w:tc>
+      </w:tr>
+      <w:tr>
+        <w:tc>
+          <w:tcPr>
+            <w:tcW w:type="dxa" w:w="4320"/>
+          </w:tcPr>
+          <w:p>
+            <w:r>
+              <w:t>Dataset</w:t>
+            </w:r>
+          </w:p>
+        </w:tc>
+        <w:tc>
+          <w:tcPr>
+            <w:tcW w:type="dxa" w:w="4320"/>
+          </w:tcPr>
+          <w:p>
+            <w:r>
+              <w:t>Individual Household Electric Power Consumption</w:t>
+            </w:r>
+          </w:p>
+        </w:tc>
+      </w:tr>
+      <w:tr>
+        <w:tc>
+          <w:tcPr>
+            <w:tcW w:type="dxa" w:w="4320"/>
+          </w:tcPr>
+          <w:p>
+            <w:r>
+              <w:t>Data Type</w:t>
+            </w:r>
+          </w:p>
+        </w:tc>
+        <w:tc>
+          <w:tcPr>
+            <w:tcW w:type="dxa" w:w="4320"/>
+          </w:tcPr>
+          <w:p>
+            <w:r>
+              <w:t>Smart meter power readings</w:t>
+            </w:r>
+          </w:p>
+        </w:tc>
+      </w:tr>
+      <w:tr>
+        <w:tc>
+          <w:tcPr>
+            <w:tcW w:type="dxa" w:w="4320"/>
+          </w:tcPr>
+          <w:p>
+            <w:r>
+              <w:t>DOI</w:t>
+            </w:r>
+          </w:p>
+        </w:tc>
+        <w:tc>
+          <w:tcPr>
+            <w:tcW w:type="dxa" w:w="4320"/>
+          </w:tcPr>
+          <w:p>
+            <w:r>
+              <w:t>10.24432/C52G6F</w:t>
+            </w:r>
+          </w:p>
+        </w:tc>
+      </w:tr>
+      <w:tr>
+        <w:tc>
+          <w:tcPr>
+            <w:tcW w:type="dxa" w:w="4320"/>
+          </w:tcPr>
+          <w:p>
+            <w:r>
+              <w:t>License</w:t>
+            </w:r>
+          </w:p>
+        </w:tc>
+        <w:tc>
+          <w:tcPr>
+            <w:tcW w:type="dxa" w:w="4320"/>
+          </w:tcPr>
+          <w:p>
+            <w:r>
+              <w:t>CC BY 4.0</w:t>
+            </w:r>
+          </w:p>
+        </w:tc>
+      </w:tr>
+    </w:tbl>
+    <w:p/>
+    <w:p>
+      <w:pPr>
+        <w:pStyle w:val="Heading2"/>
+      </w:pPr>
+      <w:r>
+        <w:t>Blockchain: Ethereum RPC Endpoints [9]</w:t>
       </w:r>
     </w:p>
     <w:tbl>
@@ -1845,7 +2381,742 @@
           </w:p>
         </w:tc>
       </w:tr>
+      <w:tr>
+        <w:tc>
+          <w:tcPr>
+            <w:tcW w:type="dxa" w:w="2880"/>
+          </w:tcPr>
+          <w:p>
+            <w:r>
+              <w:t>4</w:t>
+            </w:r>
+          </w:p>
+        </w:tc>
+        <w:tc>
+          <w:tcPr>
+            <w:tcW w:type="dxa" w:w="2880"/>
+          </w:tcPr>
+          <w:p>
+            <w:r>
+              <w:t>eth.drpc.org</w:t>
+            </w:r>
+          </w:p>
+        </w:tc>
+        <w:tc>
+          <w:tcPr>
+            <w:tcW w:type="dxa" w:w="2880"/>
+          </w:tcPr>
+          <w:p>
+            <w:r>
+              <w:t>DRPC</w:t>
+            </w:r>
+          </w:p>
+        </w:tc>
+      </w:tr>
+      <w:tr>
+        <w:tc>
+          <w:tcPr>
+            <w:tcW w:type="dxa" w:w="2880"/>
+          </w:tcPr>
+          <w:p>
+            <w:r>
+              <w:t>5</w:t>
+            </w:r>
+          </w:p>
+        </w:tc>
+        <w:tc>
+          <w:tcPr>
+            <w:tcW w:type="dxa" w:w="2880"/>
+          </w:tcPr>
+          <w:p>
+            <w:r>
+              <w:t>1rpc.io/eth</w:t>
+            </w:r>
+          </w:p>
+        </w:tc>
+        <w:tc>
+          <w:tcPr>
+            <w:tcW w:type="dxa" w:w="2880"/>
+          </w:tcPr>
+          <w:p>
+            <w:r>
+              <w:t>1RPC</w:t>
+            </w:r>
+          </w:p>
+        </w:tc>
+      </w:tr>
     </w:tbl>
+    <w:p>
+      <w:r>
+        <w:rPr>
+          <w:i/>
+        </w:rPr>
+        <w:t>Note: All endpoints are free and require no API key.</w:t>
+      </w:r>
+    </w:p>
+    <w:p>
+      <w:r>
+        <w:br w:type="page"/>
+      </w:r>
+    </w:p>
+    <w:p>
+      <w:pPr>
+        <w:pStyle w:val="Heading1"/>
+      </w:pPr>
+      <w:r>
+        <w:t>7. Enterprise Use Cases</w:t>
+      </w:r>
+    </w:p>
+    <w:p>
+      <w:pPr>
+        <w:pStyle w:val="Heading2"/>
+      </w:pPr>
+      <w:r>
+        <w:t>Healthcare: HIPAA-Compliant Analytics</w:t>
+      </w:r>
+    </w:p>
+    <w:p>
+      <w:r>
+        <w:t>Hospitals can analyze patient vital signs without exposing Protected Health Information (PHI). FHE enables computation on encrypted blood pressure readings to identify hypertension trends across populations while maintaining full HIPAA compliance. Clinical interpretation follows AHA Guidelines [12].</w:t>
+      </w:r>
+    </w:p>
+    <w:p>
+      <w:pPr>
+        <w:pStyle w:val="Heading2"/>
+      </w:pPr>
+      <w:r>
+        <w:t>Finance: Confidential Portfolio Analysis</w:t>
+      </w:r>
+    </w:p>
+    <w:p>
+      <w:r>
+        <w:t>Investment firms can perform growth projections on encrypted portfolio values. Client holdings remain confidential even during third-party analysis, enabling secure outsourcing of financial computations.</w:t>
+      </w:r>
+    </w:p>
+    <w:p>
+      <w:pPr>
+        <w:pStyle w:val="Heading2"/>
+      </w:pPr>
+      <w:r>
+        <w:t>IoT: Secure Smart Grid Analytics</w:t>
+      </w:r>
+    </w:p>
+    <w:p>
+      <w:r>
+        <w:t>Utility companies can aggregate encrypted smart meter readings for demand forecasting without accessing individual household consumption patterns, preserving consumer privacy while enabling grid optimization.</w:t>
+      </w:r>
+    </w:p>
+    <w:p>
+      <w:pPr>
+        <w:pStyle w:val="Heading2"/>
+      </w:pPr>
+      <w:r>
+        <w:t>Blockchain: Quantum-Resistant Transactions</w:t>
+      </w:r>
+    </w:p>
+    <w:p>
+      <w:r>
+        <w:t>Cryptocurrency platforms can migrate from ECDSA to ML-DSA signatures, protecting transaction integrity against future quantum attacks. This platform demonstrates the migration path with side-by-side comparison of signature sizes.</w:t>
+      </w:r>
+    </w:p>
+    <w:p>
+      <w:r>
+        <w:br w:type="page"/>
+      </w:r>
+    </w:p>
+    <w:p>
+      <w:pPr>
+        <w:pStyle w:val="Heading1"/>
+      </w:pPr>
+      <w:r>
+        <w:t>8. API Reference</w:t>
+      </w:r>
+    </w:p>
+    <w:p>
+      <w:pPr>
+        <w:pStyle w:val="Heading2"/>
+      </w:pPr>
+      <w:r>
+        <w:t>Endpoint Summary</w:t>
+      </w:r>
+    </w:p>
+    <w:tbl>
+      <w:tblPr>
+        <w:tblStyle w:val="TableGrid"/>
+        <w:tblW w:type="auto" w:w="0"/>
+        <w:tblLook w:firstColumn="1" w:firstRow="1" w:lastColumn="0" w:lastRow="0" w:noHBand="0" w:noVBand="1" w:val="04A0"/>
+      </w:tblPr>
+      <w:tblGrid>
+        <w:gridCol w:w="2880"/>
+        <w:gridCol w:w="2880"/>
+        <w:gridCol w:w="2880"/>
+      </w:tblGrid>
+      <w:tr>
+        <w:tc>
+          <w:tcPr>
+            <w:tcW w:type="dxa" w:w="2880"/>
+            <w:shd w:fill="2c5282"/>
+          </w:tcPr>
+          <w:p>
+            <w:r>
+              <w:rPr>
+                <w:b/>
+                <w:color w:val="FFFFFF"/>
+              </w:rPr>
+              <w:t>Endpoint</w:t>
+            </w:r>
+          </w:p>
+        </w:tc>
+        <w:tc>
+          <w:tcPr>
+            <w:tcW w:type="dxa" w:w="2880"/>
+            <w:shd w:fill="2c5282"/>
+          </w:tcPr>
+          <w:p>
+            <w:r>
+              <w:rPr>
+                <w:b/>
+                <w:color w:val="FFFFFF"/>
+              </w:rPr>
+              <w:t>Method</w:t>
+            </w:r>
+          </w:p>
+        </w:tc>
+        <w:tc>
+          <w:tcPr>
+            <w:tcW w:type="dxa" w:w="2880"/>
+            <w:shd w:fill="2c5282"/>
+          </w:tcPr>
+          <w:p>
+            <w:r>
+              <w:rPr>
+                <w:b/>
+                <w:color w:val="FFFFFF"/>
+              </w:rPr>
+              <w:t>Description</w:t>
+            </w:r>
+          </w:p>
+        </w:tc>
+      </w:tr>
+      <w:tr>
+        <w:tc>
+          <w:tcPr>
+            <w:tcW w:type="dxa" w:w="2880"/>
+          </w:tcPr>
+          <w:p>
+            <w:r>
+              <w:t>/health</w:t>
+            </w:r>
+          </w:p>
+        </w:tc>
+        <w:tc>
+          <w:tcPr>
+            <w:tcW w:type="dxa" w:w="2880"/>
+          </w:tcPr>
+          <w:p>
+            <w:r>
+              <w:t>GET</w:t>
+            </w:r>
+          </w:p>
+        </w:tc>
+        <w:tc>
+          <w:tcPr>
+            <w:tcW w:type="dxa" w:w="2880"/>
+          </w:tcPr>
+          <w:p>
+            <w:r>
+              <w:t>Health check</w:t>
+            </w:r>
+          </w:p>
+        </w:tc>
+      </w:tr>
+      <w:tr>
+        <w:tc>
+          <w:tcPr>
+            <w:tcW w:type="dxa" w:w="2880"/>
+          </w:tcPr>
+          <w:p>
+            <w:r>
+              <w:t>/pqc/algorithms</w:t>
+            </w:r>
+          </w:p>
+        </w:tc>
+        <w:tc>
+          <w:tcPr>
+            <w:tcW w:type="dxa" w:w="2880"/>
+          </w:tcPr>
+          <w:p>
+            <w:r>
+              <w:t>GET</w:t>
+            </w:r>
+          </w:p>
+        </w:tc>
+        <w:tc>
+          <w:tcPr>
+            <w:tcW w:type="dxa" w:w="2880"/>
+          </w:tcPr>
+          <w:p>
+            <w:r>
+              <w:t>List PQC algorithms</w:t>
+            </w:r>
+          </w:p>
+        </w:tc>
+      </w:tr>
+      <w:tr>
+        <w:tc>
+          <w:tcPr>
+            <w:tcW w:type="dxa" w:w="2880"/>
+          </w:tcPr>
+          <w:p>
+            <w:r>
+              <w:t>/pqc/kem/keypair</w:t>
+            </w:r>
+          </w:p>
+        </w:tc>
+        <w:tc>
+          <w:tcPr>
+            <w:tcW w:type="dxa" w:w="2880"/>
+          </w:tcPr>
+          <w:p>
+            <w:r>
+              <w:t>POST</w:t>
+            </w:r>
+          </w:p>
+        </w:tc>
+        <w:tc>
+          <w:tcPr>
+            <w:tcW w:type="dxa" w:w="2880"/>
+          </w:tcPr>
+          <w:p>
+            <w:r>
+              <w:t>Generate KEM keypair</w:t>
+            </w:r>
+          </w:p>
+        </w:tc>
+      </w:tr>
+      <w:tr>
+        <w:tc>
+          <w:tcPr>
+            <w:tcW w:type="dxa" w:w="2880"/>
+          </w:tcPr>
+          <w:p>
+            <w:r>
+              <w:t>/pqc/kem/encapsulate</w:t>
+            </w:r>
+          </w:p>
+        </w:tc>
+        <w:tc>
+          <w:tcPr>
+            <w:tcW w:type="dxa" w:w="2880"/>
+          </w:tcPr>
+          <w:p>
+            <w:r>
+              <w:t>POST</w:t>
+            </w:r>
+          </w:p>
+        </w:tc>
+        <w:tc>
+          <w:tcPr>
+            <w:tcW w:type="dxa" w:w="2880"/>
+          </w:tcPr>
+          <w:p>
+            <w:r>
+              <w:t>Encapsulate secret</w:t>
+            </w:r>
+          </w:p>
+        </w:tc>
+      </w:tr>
+      <w:tr>
+        <w:tc>
+          <w:tcPr>
+            <w:tcW w:type="dxa" w:w="2880"/>
+          </w:tcPr>
+          <w:p>
+            <w:r>
+              <w:t>/pqc/kem/decapsulate</w:t>
+            </w:r>
+          </w:p>
+        </w:tc>
+        <w:tc>
+          <w:tcPr>
+            <w:tcW w:type="dxa" w:w="2880"/>
+          </w:tcPr>
+          <w:p>
+            <w:r>
+              <w:t>POST</w:t>
+            </w:r>
+          </w:p>
+        </w:tc>
+        <w:tc>
+          <w:tcPr>
+            <w:tcW w:type="dxa" w:w="2880"/>
+          </w:tcPr>
+          <w:p>
+            <w:r>
+              <w:t>Decapsulate secret</w:t>
+            </w:r>
+          </w:p>
+        </w:tc>
+      </w:tr>
+      <w:tr>
+        <w:tc>
+          <w:tcPr>
+            <w:tcW w:type="dxa" w:w="2880"/>
+          </w:tcPr>
+          <w:p>
+            <w:r>
+              <w:t>/pqc/sig/keypair</w:t>
+            </w:r>
+          </w:p>
+        </w:tc>
+        <w:tc>
+          <w:tcPr>
+            <w:tcW w:type="dxa" w:w="2880"/>
+          </w:tcPr>
+          <w:p>
+            <w:r>
+              <w:t>POST</w:t>
+            </w:r>
+          </w:p>
+        </w:tc>
+        <w:tc>
+          <w:tcPr>
+            <w:tcW w:type="dxa" w:w="2880"/>
+          </w:tcPr>
+          <w:p>
+            <w:r>
+              <w:t>Generate SIG keypair</w:t>
+            </w:r>
+          </w:p>
+        </w:tc>
+      </w:tr>
+      <w:tr>
+        <w:tc>
+          <w:tcPr>
+            <w:tcW w:type="dxa" w:w="2880"/>
+          </w:tcPr>
+          <w:p>
+            <w:r>
+              <w:t>/pqc/sig/sign</w:t>
+            </w:r>
+          </w:p>
+        </w:tc>
+        <w:tc>
+          <w:tcPr>
+            <w:tcW w:type="dxa" w:w="2880"/>
+          </w:tcPr>
+          <w:p>
+            <w:r>
+              <w:t>POST</w:t>
+            </w:r>
+          </w:p>
+        </w:tc>
+        <w:tc>
+          <w:tcPr>
+            <w:tcW w:type="dxa" w:w="2880"/>
+          </w:tcPr>
+          <w:p>
+            <w:r>
+              <w:t>Sign message</w:t>
+            </w:r>
+          </w:p>
+        </w:tc>
+      </w:tr>
+      <w:tr>
+        <w:tc>
+          <w:tcPr>
+            <w:tcW w:type="dxa" w:w="2880"/>
+          </w:tcPr>
+          <w:p>
+            <w:r>
+              <w:t>/pqc/sig/verify</w:t>
+            </w:r>
+          </w:p>
+        </w:tc>
+        <w:tc>
+          <w:tcPr>
+            <w:tcW w:type="dxa" w:w="2880"/>
+          </w:tcPr>
+          <w:p>
+            <w:r>
+              <w:t>POST</w:t>
+            </w:r>
+          </w:p>
+        </w:tc>
+        <w:tc>
+          <w:tcPr>
+            <w:tcW w:type="dxa" w:w="2880"/>
+          </w:tcPr>
+          <w:p>
+            <w:r>
+              <w:t>Verify signature</w:t>
+            </w:r>
+          </w:p>
+        </w:tc>
+      </w:tr>
+      <w:tr>
+        <w:tc>
+          <w:tcPr>
+            <w:tcW w:type="dxa" w:w="2880"/>
+          </w:tcPr>
+          <w:p>
+            <w:r>
+              <w:t>/fhe/encrypt</w:t>
+            </w:r>
+          </w:p>
+        </w:tc>
+        <w:tc>
+          <w:tcPr>
+            <w:tcW w:type="dxa" w:w="2880"/>
+          </w:tcPr>
+          <w:p>
+            <w:r>
+              <w:t>POST</w:t>
+            </w:r>
+          </w:p>
+        </w:tc>
+        <w:tc>
+          <w:tcPr>
+            <w:tcW w:type="dxa" w:w="2880"/>
+          </w:tcPr>
+          <w:p>
+            <w:r>
+              <w:t>Encrypt data</w:t>
+            </w:r>
+          </w:p>
+        </w:tc>
+      </w:tr>
+      <w:tr>
+        <w:tc>
+          <w:tcPr>
+            <w:tcW w:type="dxa" w:w="2880"/>
+          </w:tcPr>
+          <w:p>
+            <w:r>
+              <w:t>/fhe/decrypt</w:t>
+            </w:r>
+          </w:p>
+        </w:tc>
+        <w:tc>
+          <w:tcPr>
+            <w:tcW w:type="dxa" w:w="2880"/>
+          </w:tcPr>
+          <w:p>
+            <w:r>
+              <w:t>POST</w:t>
+            </w:r>
+          </w:p>
+        </w:tc>
+        <w:tc>
+          <w:tcPr>
+            <w:tcW w:type="dxa" w:w="2880"/>
+          </w:tcPr>
+          <w:p>
+            <w:r>
+              <w:t>Decrypt ciphertext</w:t>
+            </w:r>
+          </w:p>
+        </w:tc>
+      </w:tr>
+      <w:tr>
+        <w:tc>
+          <w:tcPr>
+            <w:tcW w:type="dxa" w:w="2880"/>
+          </w:tcPr>
+          <w:p>
+            <w:r>
+              <w:t>/fhe/add</w:t>
+            </w:r>
+          </w:p>
+        </w:tc>
+        <w:tc>
+          <w:tcPr>
+            <w:tcW w:type="dxa" w:w="2880"/>
+          </w:tcPr>
+          <w:p>
+            <w:r>
+              <w:t>POST</w:t>
+            </w:r>
+          </w:p>
+        </w:tc>
+        <w:tc>
+          <w:tcPr>
+            <w:tcW w:type="dxa" w:w="2880"/>
+          </w:tcPr>
+          <w:p>
+            <w:r>
+              <w:t>Add ciphertexts</w:t>
+            </w:r>
+          </w:p>
+        </w:tc>
+      </w:tr>
+      <w:tr>
+        <w:tc>
+          <w:tcPr>
+            <w:tcW w:type="dxa" w:w="2880"/>
+          </w:tcPr>
+          <w:p>
+            <w:r>
+              <w:t>/fhe/multiply</w:t>
+            </w:r>
+          </w:p>
+        </w:tc>
+        <w:tc>
+          <w:tcPr>
+            <w:tcW w:type="dxa" w:w="2880"/>
+          </w:tcPr>
+          <w:p>
+            <w:r>
+              <w:t>POST</w:t>
+            </w:r>
+          </w:p>
+        </w:tc>
+        <w:tc>
+          <w:tcPr>
+            <w:tcW w:type="dxa" w:w="2880"/>
+          </w:tcPr>
+          <w:p>
+            <w:r>
+              <w:t>Multiply by scalar</w:t>
+            </w:r>
+          </w:p>
+        </w:tc>
+      </w:tr>
+      <w:tr>
+        <w:tc>
+          <w:tcPr>
+            <w:tcW w:type="dxa" w:w="2880"/>
+          </w:tcPr>
+          <w:p>
+            <w:r>
+              <w:t>/enterprise/healthcare</w:t>
+            </w:r>
+          </w:p>
+        </w:tc>
+        <w:tc>
+          <w:tcPr>
+            <w:tcW w:type="dxa" w:w="2880"/>
+          </w:tcPr>
+          <w:p>
+            <w:r>
+              <w:t>GET</w:t>
+            </w:r>
+          </w:p>
+        </w:tc>
+        <w:tc>
+          <w:tcPr>
+            <w:tcW w:type="dxa" w:w="2880"/>
+          </w:tcPr>
+          <w:p>
+            <w:r>
+              <w:t>Healthcare data</w:t>
+            </w:r>
+          </w:p>
+        </w:tc>
+      </w:tr>
+      <w:tr>
+        <w:tc>
+          <w:tcPr>
+            <w:tcW w:type="dxa" w:w="2880"/>
+          </w:tcPr>
+          <w:p>
+            <w:r>
+              <w:t>/enterprise/finance</w:t>
+            </w:r>
+          </w:p>
+        </w:tc>
+        <w:tc>
+          <w:tcPr>
+            <w:tcW w:type="dxa" w:w="2880"/>
+          </w:tcPr>
+          <w:p>
+            <w:r>
+              <w:t>GET</w:t>
+            </w:r>
+          </w:p>
+        </w:tc>
+        <w:tc>
+          <w:tcPr>
+            <w:tcW w:type="dxa" w:w="2880"/>
+          </w:tcPr>
+          <w:p>
+            <w:r>
+              <w:t>Finance data</w:t>
+            </w:r>
+          </w:p>
+        </w:tc>
+      </w:tr>
+      <w:tr>
+        <w:tc>
+          <w:tcPr>
+            <w:tcW w:type="dxa" w:w="2880"/>
+          </w:tcPr>
+          <w:p>
+            <w:r>
+              <w:t>/enterprise/iot</w:t>
+            </w:r>
+          </w:p>
+        </w:tc>
+        <w:tc>
+          <w:tcPr>
+            <w:tcW w:type="dxa" w:w="2880"/>
+          </w:tcPr>
+          <w:p>
+            <w:r>
+              <w:t>GET</w:t>
+            </w:r>
+          </w:p>
+        </w:tc>
+        <w:tc>
+          <w:tcPr>
+            <w:tcW w:type="dxa" w:w="2880"/>
+          </w:tcPr>
+          <w:p>
+            <w:r>
+              <w:t>IoT data</w:t>
+            </w:r>
+          </w:p>
+        </w:tc>
+      </w:tr>
+      <w:tr>
+        <w:tc>
+          <w:tcPr>
+            <w:tcW w:type="dxa" w:w="2880"/>
+          </w:tcPr>
+          <w:p>
+            <w:r>
+              <w:t>/enterprise/blockchain</w:t>
+            </w:r>
+          </w:p>
+        </w:tc>
+        <w:tc>
+          <w:tcPr>
+            <w:tcW w:type="dxa" w:w="2880"/>
+          </w:tcPr>
+          <w:p>
+            <w:r>
+              <w:t>GET</w:t>
+            </w:r>
+          </w:p>
+        </w:tc>
+        <w:tc>
+          <w:tcPr>
+            <w:tcW w:type="dxa" w:w="2880"/>
+          </w:tcPr>
+          <w:p>
+            <w:r>
+              <w:t>Blockchain data</w:t>
+            </w:r>
+          </w:p>
+        </w:tc>
+      </w:tr>
+    </w:tbl>
+    <w:p/>
+    <w:p>
+      <w:r>
+        <w:t>Interactive documentation available at http://localhost:8000/docs (Swagger UI)</w:t>
+      </w:r>
+    </w:p>
     <w:p>
       <w:r>
         <w:br w:type="page"/>
@@ -1859,6 +3130,201 @@
         <w:t>9. Installation Guide (Multi-Platform)</w:t>
       </w:r>
     </w:p>
+    <w:p>
+      <w:pPr>
+        <w:pStyle w:val="Heading2"/>
+      </w:pPr>
+      <w:r>
+        <w:t>System Requirements</w:t>
+      </w:r>
+    </w:p>
+    <w:tbl>
+      <w:tblPr>
+        <w:tblStyle w:val="TableGrid"/>
+        <w:tblW w:type="auto" w:w="0"/>
+        <w:tblLook w:firstColumn="1" w:firstRow="1" w:lastColumn="0" w:lastRow="0" w:noHBand="0" w:noVBand="1" w:val="04A0"/>
+      </w:tblPr>
+      <w:tblGrid>
+        <w:gridCol w:w="2880"/>
+        <w:gridCol w:w="2880"/>
+        <w:gridCol w:w="2880"/>
+      </w:tblGrid>
+      <w:tr>
+        <w:tc>
+          <w:tcPr>
+            <w:tcW w:type="dxa" w:w="2880"/>
+            <w:shd w:fill="4a5568"/>
+          </w:tcPr>
+          <w:p>
+            <w:r>
+              <w:rPr>
+                <w:b/>
+                <w:color w:val="FFFFFF"/>
+              </w:rPr>
+              <w:t>Component</w:t>
+            </w:r>
+          </w:p>
+        </w:tc>
+        <w:tc>
+          <w:tcPr>
+            <w:tcW w:type="dxa" w:w="2880"/>
+            <w:shd w:fill="4a5568"/>
+          </w:tcPr>
+          <w:p>
+            <w:r>
+              <w:rPr>
+                <w:b/>
+                <w:color w:val="FFFFFF"/>
+              </w:rPr>
+              <w:t>Minimum</w:t>
+            </w:r>
+          </w:p>
+        </w:tc>
+        <w:tc>
+          <w:tcPr>
+            <w:tcW w:type="dxa" w:w="2880"/>
+            <w:shd w:fill="4a5568"/>
+          </w:tcPr>
+          <w:p>
+            <w:r>
+              <w:rPr>
+                <w:b/>
+                <w:color w:val="FFFFFF"/>
+              </w:rPr>
+              <w:t>Recommended</w:t>
+            </w:r>
+          </w:p>
+        </w:tc>
+      </w:tr>
+      <w:tr>
+        <w:tc>
+          <w:tcPr>
+            <w:tcW w:type="dxa" w:w="2880"/>
+          </w:tcPr>
+          <w:p>
+            <w:r>
+              <w:t>Python</w:t>
+            </w:r>
+          </w:p>
+        </w:tc>
+        <w:tc>
+          <w:tcPr>
+            <w:tcW w:type="dxa" w:w="2880"/>
+          </w:tcPr>
+          <w:p>
+            <w:r>
+              <w:t>3.9+</w:t>
+            </w:r>
+          </w:p>
+        </w:tc>
+        <w:tc>
+          <w:tcPr>
+            <w:tcW w:type="dxa" w:w="2880"/>
+          </w:tcPr>
+          <w:p>
+            <w:r>
+              <w:t>3.11+</w:t>
+            </w:r>
+          </w:p>
+        </w:tc>
+      </w:tr>
+      <w:tr>
+        <w:tc>
+          <w:tcPr>
+            <w:tcW w:type="dxa" w:w="2880"/>
+          </w:tcPr>
+          <w:p>
+            <w:r>
+              <w:t>RAM</w:t>
+            </w:r>
+          </w:p>
+        </w:tc>
+        <w:tc>
+          <w:tcPr>
+            <w:tcW w:type="dxa" w:w="2880"/>
+          </w:tcPr>
+          <w:p>
+            <w:r>
+              <w:t>8 GB</w:t>
+            </w:r>
+          </w:p>
+        </w:tc>
+        <w:tc>
+          <w:tcPr>
+            <w:tcW w:type="dxa" w:w="2880"/>
+          </w:tcPr>
+          <w:p>
+            <w:r>
+              <w:t>32 GB</w:t>
+            </w:r>
+          </w:p>
+        </w:tc>
+      </w:tr>
+      <w:tr>
+        <w:tc>
+          <w:tcPr>
+            <w:tcW w:type="dxa" w:w="2880"/>
+          </w:tcPr>
+          <w:p>
+            <w:r>
+              <w:t>Storage</w:t>
+            </w:r>
+          </w:p>
+        </w:tc>
+        <w:tc>
+          <w:tcPr>
+            <w:tcW w:type="dxa" w:w="2880"/>
+          </w:tcPr>
+          <w:p>
+            <w:r>
+              <w:t>1 GB</w:t>
+            </w:r>
+          </w:p>
+        </w:tc>
+        <w:tc>
+          <w:tcPr>
+            <w:tcW w:type="dxa" w:w="2880"/>
+          </w:tcPr>
+          <w:p>
+            <w:r>
+              <w:t>5 GB</w:t>
+            </w:r>
+          </w:p>
+        </w:tc>
+      </w:tr>
+      <w:tr>
+        <w:tc>
+          <w:tcPr>
+            <w:tcW w:type="dxa" w:w="2880"/>
+          </w:tcPr>
+          <w:p>
+            <w:r>
+              <w:t>GPU (optional)</w:t>
+            </w:r>
+          </w:p>
+        </w:tc>
+        <w:tc>
+          <w:tcPr>
+            <w:tcW w:type="dxa" w:w="2880"/>
+          </w:tcPr>
+          <w:p>
+            <w:r>
+              <w:t>CUDA 11.x</w:t>
+            </w:r>
+          </w:p>
+        </w:tc>
+        <w:tc>
+          <w:tcPr>
+            <w:tcW w:type="dxa" w:w="2880"/>
+          </w:tcPr>
+          <w:p>
+            <w:r>
+              <w:t>CUDA 12.x/13.x</w:t>
+            </w:r>
+          </w:p>
+        </w:tc>
+      </w:tr>
+    </w:tbl>
     <w:p>
       <w:pPr>
         <w:pStyle w:val="Heading2"/>
@@ -1881,9 +3347,12 @@
           <w:rFonts w:ascii="Courier New" w:hAnsi="Courier New"/>
           <w:sz w:val="18"/>
         </w:rPr>
+        <w:t>sudo apt update</w:t>
+        <w:br/>
         <w:t>sudo apt install -y cmake gcc g++ libssl-dev python3-dev git</w:t>
       </w:r>
     </w:p>
+    <w:p/>
     <w:p>
       <w:r>
         <w:rPr>
@@ -1901,6 +3370,7 @@
         <w:t>sudo dnf install -y cmake gcc gcc-c++ openssl-devel python3-devel git</w:t>
       </w:r>
     </w:p>
+    <w:p/>
     <w:p>
       <w:r>
         <w:rPr>
@@ -1918,6 +3388,7 @@
         <w:t>sudo pacman -S cmake gcc openssl python git</w:t>
       </w:r>
     </w:p>
+    <w:p/>
     <w:p>
       <w:r>
         <w:rPr>
@@ -1935,12 +3406,13 @@
         <w:t>brew install cmake openssl@3 git</w:t>
       </w:r>
     </w:p>
+    <w:p/>
     <w:p>
       <w:pPr>
         <w:pStyle w:val="Heading2"/>
       </w:pPr>
       <w:r>
-        <w:t>Installing liboqs-python</w:t>
+        <w:t>Installing liboqs-python [10]</w:t>
       </w:r>
     </w:p>
     <w:p>
@@ -1963,17 +3435,15 @@
           <w:sz w:val="18"/>
         </w:rPr>
         <w:t>git clone --depth=1 https://github.com/open-quantum-safe/liboqs-python</w:t>
+        <w:br/>
+        <w:t>cd liboqs-python</w:t>
+        <w:br/>
+        <w:t>pip install .</w:t>
+        <w:br/>
+        <w:t>cd ..</w:t>
       </w:r>
     </w:p>
-    <w:p>
-      <w:r>
-        <w:rPr>
-          <w:rFonts w:ascii="Courier New" w:hAnsi="Courier New"/>
-          <w:sz w:val="18"/>
-        </w:rPr>
-        <w:t>cd liboqs-python &amp;&amp; pip install . &amp;&amp; cd ..</w:t>
-      </w:r>
-    </w:p>
+    <w:p/>
     <w:p>
       <w:r>
         <w:rPr>
@@ -1989,6 +3459,39 @@
           <w:sz w:val="18"/>
         </w:rPr>
         <w:t># Build liboqs C library</w:t>
+        <w:br/>
+        <w:t>git clone --depth=1 https://github.com/open-quantum-safe/liboqs</w:t>
+        <w:br/>
+        <w:t>cmake -S liboqs -B liboqs/build -DBUILD_SHARED_LIBS=ON</w:t>
+        <w:br/>
+        <w:t>cmake --build liboqs/build --parallel 8</w:t>
+        <w:br/>
+        <w:t>sudo cmake --build liboqs/build --target install</w:t>
+        <w:br/>
+        <w:br/>
+        <w:t># Set library path (Linux)</w:t>
+        <w:br/>
+        <w:t>export LD_LIBRARY_PATH=$LD_LIBRARY_PATH:/usr/local/lib</w:t>
+        <w:br/>
+        <w:br/>
+        <w:t># Install Python wrapper</w:t>
+        <w:br/>
+        <w:t>git clone --depth=1 https://github.com/open-quantum-safe/liboqs-python</w:t>
+        <w:br/>
+        <w:t>cd liboqs-python &amp;&amp; pip install . &amp;&amp; cd ..</w:t>
+      </w:r>
+    </w:p>
+    <w:p>
+      <w:r>
+        <w:br w:type="page"/>
+      </w:r>
+    </w:p>
+    <w:p>
+      <w:pPr>
+        <w:pStyle w:val="Heading2"/>
+      </w:pPr>
+      <w:r>
+        <w:t>Installing DESILO FHE [5]</w:t>
       </w:r>
     </w:p>
     <w:p>
@@ -1997,7 +3500,26 @@
           <w:rFonts w:ascii="Courier New" w:hAnsi="Courier New"/>
           <w:sz w:val="18"/>
         </w:rPr>
-        <w:t>git clone --depth=1 https://github.com/open-quantum-safe/liboqs</w:t>
+        <w:t># CPU mode</w:t>
+        <w:br/>
+        <w:t>pip install desilofhe</w:t>
+        <w:br/>
+        <w:br/>
+        <w:t># GPU mode (choose based on CUDA version)</w:t>
+        <w:br/>
+        <w:t>pip install desilofhe-cu130  # CUDA 13.0</w:t>
+        <w:br/>
+        <w:t>pip install desilofhe-cu124  # CUDA 12.4</w:t>
+        <w:br/>
+        <w:t>pip install desilofhe-cu121  # CUDA 12.1</w:t>
+      </w:r>
+    </w:p>
+    <w:p>
+      <w:pPr>
+        <w:pStyle w:val="Heading2"/>
+      </w:pPr>
+      <w:r>
+        <w:t>Complete Quick Start</w:t>
       </w:r>
     </w:p>
     <w:p>
@@ -2006,36 +3528,1546 @@
           <w:rFonts w:ascii="Courier New" w:hAnsi="Courier New"/>
           <w:sz w:val="18"/>
         </w:rPr>
-        <w:t>cmake -S liboqs -B liboqs/build -DBUILD_SHARED_LIBS=ON</w:t>
+        <w:t># 1. Clone repository</w:t>
+        <w:br/>
+        <w:t>git clone https://github.com/thedaemon-wizard/pqc_fhe_benckmark.git</w:t>
+        <w:br/>
+        <w:t>cd pqc_fhe_benckmark</w:t>
+        <w:br/>
+        <w:t>pip install -r requirements.txt</w:t>
+        <w:br/>
+        <w:br/>
+        <w:t># 2. Install liboqs-python</w:t>
+        <w:br/>
+        <w:t>git clone --depth=1 https://github.com/open-quantum-safe/liboqs-python</w:t>
+        <w:br/>
+        <w:t>cd liboqs-python &amp;&amp; pip install . &amp;&amp; cd ..</w:t>
+        <w:br/>
+        <w:br/>
+        <w:t># 3. Install DESILO FHE</w:t>
+        <w:br/>
+        <w:t>pip install desilofhe</w:t>
+        <w:br/>
+        <w:br/>
+        <w:t># 4. Optional: Live data libraries</w:t>
+        <w:br/>
+        <w:t>pip install yfinance vitaldb</w:t>
+        <w:br/>
+        <w:br/>
+        <w:t># 5. Start server</w:t>
+        <w:br/>
+        <w:t>python -m uvicorn api.server:app --host 0.0.0.0 --port 8000</w:t>
+        <w:br/>
+        <w:br/>
+        <w:t># 6. Access Web UI</w:t>
+        <w:br/>
+        <w:t># Open http://localhost:8000/ui</w:t>
       </w:r>
     </w:p>
     <w:p>
       <w:r>
-        <w:rPr>
-          <w:rFonts w:ascii="Courier New" w:hAnsi="Courier New"/>
-          <w:sz w:val="18"/>
-        </w:rPr>
-        <w:t>cmake --build liboqs/build --parallel 8</w:t>
+        <w:br w:type="page"/>
+      </w:r>
+    </w:p>
+    <w:p>
+      <w:pPr>
+        <w:pStyle w:val="Heading1"/>
+      </w:pPr>
+      <w:r>
+        <w:t>10. Security Analysis</w:t>
+      </w:r>
+    </w:p>
+    <w:p>
+      <w:pPr>
+        <w:pStyle w:val="Heading2"/>
+      </w:pPr>
+      <w:r>
+        <w:t>NIST Security Levels</w:t>
       </w:r>
     </w:p>
     <w:p>
       <w:r>
-        <w:rPr>
-          <w:rFonts w:ascii="Courier New" w:hAnsi="Courier New"/>
-          <w:sz w:val="18"/>
-        </w:rPr>
-        <w:t>sudo cmake --build liboqs/build --target install</w:t>
+        <w:t>NIST defines five security levels based on classical and quantum attack complexity. This platform supports Levels 1, 2, 3, and 5:</w:t>
+      </w:r>
+    </w:p>
+    <w:tbl>
+      <w:tblPr>
+        <w:tblStyle w:val="TableGrid"/>
+        <w:tblW w:type="auto" w:w="0"/>
+        <w:tblLook w:firstColumn="1" w:firstRow="1" w:lastColumn="0" w:lastRow="0" w:noHBand="0" w:noVBand="1" w:val="04A0"/>
+      </w:tblPr>
+      <w:tblGrid>
+        <w:gridCol w:w="2880"/>
+        <w:gridCol w:w="2880"/>
+        <w:gridCol w:w="2880"/>
+      </w:tblGrid>
+      <w:tr>
+        <w:tc>
+          <w:tcPr>
+            <w:tcW w:type="dxa" w:w="2880"/>
+            <w:shd w:fill="e53e3e"/>
+          </w:tcPr>
+          <w:p>
+            <w:r>
+              <w:rPr>
+                <w:b/>
+                <w:color w:val="FFFFFF"/>
+              </w:rPr>
+              <w:t>Level</w:t>
+            </w:r>
+          </w:p>
+        </w:tc>
+        <w:tc>
+          <w:tcPr>
+            <w:tcW w:type="dxa" w:w="2880"/>
+            <w:shd w:fill="e53e3e"/>
+          </w:tcPr>
+          <w:p>
+            <w:r>
+              <w:rPr>
+                <w:b/>
+                <w:color w:val="FFFFFF"/>
+              </w:rPr>
+              <w:t>Classical Equivalent</w:t>
+            </w:r>
+          </w:p>
+        </w:tc>
+        <w:tc>
+          <w:tcPr>
+            <w:tcW w:type="dxa" w:w="2880"/>
+            <w:shd w:fill="e53e3e"/>
+          </w:tcPr>
+          <w:p>
+            <w:r>
+              <w:rPr>
+                <w:b/>
+                <w:color w:val="FFFFFF"/>
+              </w:rPr>
+              <w:t>Algorithms</w:t>
+            </w:r>
+          </w:p>
+        </w:tc>
+      </w:tr>
+      <w:tr>
+        <w:tc>
+          <w:tcPr>
+            <w:tcW w:type="dxa" w:w="2880"/>
+          </w:tcPr>
+          <w:p>
+            <w:r>
+              <w:t>1</w:t>
+            </w:r>
+          </w:p>
+        </w:tc>
+        <w:tc>
+          <w:tcPr>
+            <w:tcW w:type="dxa" w:w="2880"/>
+          </w:tcPr>
+          <w:p>
+            <w:r>
+              <w:t>AES-128</w:t>
+            </w:r>
+          </w:p>
+        </w:tc>
+        <w:tc>
+          <w:tcPr>
+            <w:tcW w:type="dxa" w:w="2880"/>
+          </w:tcPr>
+          <w:p>
+            <w:r>
+              <w:t>ML-KEM-512</w:t>
+            </w:r>
+          </w:p>
+        </w:tc>
+      </w:tr>
+      <w:tr>
+        <w:tc>
+          <w:tcPr>
+            <w:tcW w:type="dxa" w:w="2880"/>
+          </w:tcPr>
+          <w:p>
+            <w:r>
+              <w:t>2</w:t>
+            </w:r>
+          </w:p>
+        </w:tc>
+        <w:tc>
+          <w:tcPr>
+            <w:tcW w:type="dxa" w:w="2880"/>
+          </w:tcPr>
+          <w:p>
+            <w:r>
+              <w:t>SHA-256</w:t>
+            </w:r>
+          </w:p>
+        </w:tc>
+        <w:tc>
+          <w:tcPr>
+            <w:tcW w:type="dxa" w:w="2880"/>
+          </w:tcPr>
+          <w:p>
+            <w:r>
+              <w:t>ML-DSA-44</w:t>
+            </w:r>
+          </w:p>
+        </w:tc>
+      </w:tr>
+      <w:tr>
+        <w:tc>
+          <w:tcPr>
+            <w:tcW w:type="dxa" w:w="2880"/>
+          </w:tcPr>
+          <w:p>
+            <w:r>
+              <w:t>3</w:t>
+            </w:r>
+          </w:p>
+        </w:tc>
+        <w:tc>
+          <w:tcPr>
+            <w:tcW w:type="dxa" w:w="2880"/>
+          </w:tcPr>
+          <w:p>
+            <w:r>
+              <w:t>AES-192</w:t>
+            </w:r>
+          </w:p>
+        </w:tc>
+        <w:tc>
+          <w:tcPr>
+            <w:tcW w:type="dxa" w:w="2880"/>
+          </w:tcPr>
+          <w:p>
+            <w:r>
+              <w:t>ML-KEM-768, ML-DSA-65</w:t>
+            </w:r>
+          </w:p>
+        </w:tc>
+      </w:tr>
+      <w:tr>
+        <w:tc>
+          <w:tcPr>
+            <w:tcW w:type="dxa" w:w="2880"/>
+          </w:tcPr>
+          <w:p>
+            <w:r>
+              <w:t>5</w:t>
+            </w:r>
+          </w:p>
+        </w:tc>
+        <w:tc>
+          <w:tcPr>
+            <w:tcW w:type="dxa" w:w="2880"/>
+          </w:tcPr>
+          <w:p>
+            <w:r>
+              <w:t>AES-256</w:t>
+            </w:r>
+          </w:p>
+        </w:tc>
+        <w:tc>
+          <w:tcPr>
+            <w:tcW w:type="dxa" w:w="2880"/>
+          </w:tcPr>
+          <w:p>
+            <w:r>
+              <w:t>ML-KEM-1024, ML-DSA-87</w:t>
+            </w:r>
+          </w:p>
+        </w:tc>
+      </w:tr>
+    </w:tbl>
+    <w:p>
+      <w:pPr>
+        <w:pStyle w:val="Heading2"/>
+      </w:pPr>
+      <w:r>
+        <w:t>FHE Security</w:t>
       </w:r>
     </w:p>
     <w:p>
       <w:r>
-        <w:rPr>
-          <w:rFonts w:ascii="Courier New" w:hAnsi="Courier New"/>
-          <w:sz w:val="18"/>
-        </w:rPr>
-        <w:t>export LD_LIBRARY_PATH=$LD_LIBRARY_PATH:/usr/local/lib</w:t>
+        <w:t>CKKS security is based on the Ring Learning With Errors (RLWE) problem, which is believed to be hard for both classical and quantum computers. The configured parameters provide at least 128-bit security against known attacks.</w:t>
       </w:r>
     </w:p>
+    <w:p>
+      <w:r>
+        <w:br w:type="page"/>
+      </w:r>
+    </w:p>
+    <w:p>
+      <w:pPr>
+        <w:pStyle w:val="Heading1"/>
+      </w:pPr>
+      <w:r>
+        <w:t>11. Future Roadmap</w:t>
+      </w:r>
+    </w:p>
+    <w:tbl>
+      <w:tblPr>
+        <w:tblStyle w:val="TableGrid"/>
+        <w:tblW w:type="auto" w:w="0"/>
+        <w:tblLook w:firstColumn="1" w:firstRow="1" w:lastColumn="0" w:lastRow="0" w:noHBand="0" w:noVBand="1" w:val="04A0"/>
+      </w:tblPr>
+      <w:tblGrid>
+        <w:gridCol w:w="2880"/>
+        <w:gridCol w:w="2880"/>
+        <w:gridCol w:w="2880"/>
+      </w:tblGrid>
+      <w:tr>
+        <w:tc>
+          <w:tcPr>
+            <w:tcW w:type="dxa" w:w="2880"/>
+            <w:shd w:fill="38a169"/>
+          </w:tcPr>
+          <w:p>
+            <w:r>
+              <w:rPr>
+                <w:b/>
+                <w:color w:val="FFFFFF"/>
+              </w:rPr>
+              <w:t>Version</w:t>
+            </w:r>
+          </w:p>
+        </w:tc>
+        <w:tc>
+          <w:tcPr>
+            <w:tcW w:type="dxa" w:w="2880"/>
+            <w:shd w:fill="38a169"/>
+          </w:tcPr>
+          <w:p>
+            <w:r>
+              <w:rPr>
+                <w:b/>
+                <w:color w:val="FFFFFF"/>
+              </w:rPr>
+              <w:t>Timeline</w:t>
+            </w:r>
+          </w:p>
+        </w:tc>
+        <w:tc>
+          <w:tcPr>
+            <w:tcW w:type="dxa" w:w="2880"/>
+            <w:shd w:fill="38a169"/>
+          </w:tcPr>
+          <w:p>
+            <w:r>
+              <w:rPr>
+                <w:b/>
+                <w:color w:val="FFFFFF"/>
+              </w:rPr>
+              <w:t>Features</w:t>
+            </w:r>
+          </w:p>
+        </w:tc>
+      </w:tr>
+      <w:tr>
+        <w:tc>
+          <w:tcPr>
+            <w:tcW w:type="dxa" w:w="2880"/>
+          </w:tcPr>
+          <w:p>
+            <w:r>
+              <w:t>v2.4.0</w:t>
+            </w:r>
+          </w:p>
+        </w:tc>
+        <w:tc>
+          <w:tcPr>
+            <w:tcW w:type="dxa" w:w="2880"/>
+          </w:tcPr>
+          <w:p>
+            <w:r>
+              <w:t>Q1 2025</w:t>
+            </w:r>
+          </w:p>
+        </w:tc>
+        <w:tc>
+          <w:tcPr>
+            <w:tcW w:type="dxa" w:w="2880"/>
+          </w:tcPr>
+          <w:p>
+            <w:r>
+              <w:t>SLH-DSA (SPHINCS+) hash-based signatures</w:t>
+            </w:r>
+          </w:p>
+        </w:tc>
+      </w:tr>
+      <w:tr>
+        <w:tc>
+          <w:tcPr>
+            <w:tcW w:type="dxa" w:w="2880"/>
+          </w:tcPr>
+          <w:p>
+            <w:r>
+              <w:t>v2.5.0</w:t>
+            </w:r>
+          </w:p>
+        </w:tc>
+        <w:tc>
+          <w:tcPr>
+            <w:tcW w:type="dxa" w:w="2880"/>
+          </w:tcPr>
+          <w:p>
+            <w:r>
+              <w:t>Q2 2025</w:t>
+            </w:r>
+          </w:p>
+        </w:tc>
+        <w:tc>
+          <w:tcPr>
+            <w:tcW w:type="dxa" w:w="2880"/>
+          </w:tcPr>
+          <w:p>
+            <w:r>
+              <w:t>Hybrid classical/PQC mode</w:t>
+            </w:r>
+          </w:p>
+        </w:tc>
+      </w:tr>
+      <w:tr>
+        <w:tc>
+          <w:tcPr>
+            <w:tcW w:type="dxa" w:w="2880"/>
+          </w:tcPr>
+          <w:p>
+            <w:r>
+              <w:t>v2.6.0</w:t>
+            </w:r>
+          </w:p>
+        </w:tc>
+        <w:tc>
+          <w:tcPr>
+            <w:tcW w:type="dxa" w:w="2880"/>
+          </w:tcPr>
+          <w:p>
+            <w:r>
+              <w:t>Q3 2025</w:t>
+            </w:r>
+          </w:p>
+        </w:tc>
+        <w:tc>
+          <w:tcPr>
+            <w:tcW w:type="dxa" w:w="2880"/>
+          </w:tcPr>
+          <w:p>
+            <w:r>
+              <w:t>Multi-party computation (MPC) integration</w:t>
+            </w:r>
+          </w:p>
+        </w:tc>
+      </w:tr>
+      <w:tr>
+        <w:tc>
+          <w:tcPr>
+            <w:tcW w:type="dxa" w:w="2880"/>
+          </w:tcPr>
+          <w:p>
+            <w:r>
+              <w:t>v3.0.0</w:t>
+            </w:r>
+          </w:p>
+        </w:tc>
+        <w:tc>
+          <w:tcPr>
+            <w:tcW w:type="dxa" w:w="2880"/>
+          </w:tcPr>
+          <w:p>
+            <w:r>
+              <w:t>Q4 2025</w:t>
+            </w:r>
+          </w:p>
+        </w:tc>
+        <w:tc>
+          <w:tcPr>
+            <w:tcW w:type="dxa" w:w="2880"/>
+          </w:tcPr>
+          <w:p>
+            <w:r>
+              <w:t>FIPS validation and enterprise hardening</w:t>
+            </w:r>
+          </w:p>
+        </w:tc>
+      </w:tr>
+    </w:tbl>
+    <w:p>
+      <w:r>
+        <w:br w:type="page"/>
+      </w:r>
+    </w:p>
+    <w:p>
+      <w:pPr>
+        <w:pStyle w:val="Heading1"/>
+      </w:pPr>
+      <w:r>
+        <w:t>Appendix A: Algorithm Parameters</w:t>
+      </w:r>
+    </w:p>
+    <w:p>
+      <w:pPr>
+        <w:pStyle w:val="Heading2"/>
+      </w:pPr>
+      <w:r>
+        <w:t>ML-KEM Parameters (FIPS 203)</w:t>
+      </w:r>
+    </w:p>
+    <w:tbl>
+      <w:tblPr>
+        <w:tblStyle w:val="TableGrid"/>
+        <w:tblW w:type="auto" w:w="0"/>
+        <w:tblLook w:firstColumn="1" w:firstRow="1" w:lastColumn="0" w:lastRow="0" w:noHBand="0" w:noVBand="1" w:val="04A0"/>
+      </w:tblPr>
+      <w:tblGrid>
+        <w:gridCol w:w="2160"/>
+        <w:gridCol w:w="2160"/>
+        <w:gridCol w:w="2160"/>
+        <w:gridCol w:w="2160"/>
+      </w:tblGrid>
+      <w:tr>
+        <w:tc>
+          <w:tcPr>
+            <w:tcW w:type="dxa" w:w="2160"/>
+            <w:shd w:fill="4299e1"/>
+          </w:tcPr>
+          <w:p>
+            <w:r>
+              <w:rPr>
+                <w:b/>
+                <w:color w:val="FFFFFF"/>
+              </w:rPr>
+              <w:t>Parameter</w:t>
+            </w:r>
+          </w:p>
+        </w:tc>
+        <w:tc>
+          <w:tcPr>
+            <w:tcW w:type="dxa" w:w="2160"/>
+            <w:shd w:fill="4299e1"/>
+          </w:tcPr>
+          <w:p>
+            <w:r>
+              <w:rPr>
+                <w:b/>
+                <w:color w:val="FFFFFF"/>
+              </w:rPr>
+              <w:t>ML-KEM-512</w:t>
+            </w:r>
+          </w:p>
+        </w:tc>
+        <w:tc>
+          <w:tcPr>
+            <w:tcW w:type="dxa" w:w="2160"/>
+            <w:shd w:fill="4299e1"/>
+          </w:tcPr>
+          <w:p>
+            <w:r>
+              <w:rPr>
+                <w:b/>
+                <w:color w:val="FFFFFF"/>
+              </w:rPr>
+              <w:t>ML-KEM-768</w:t>
+            </w:r>
+          </w:p>
+        </w:tc>
+        <w:tc>
+          <w:tcPr>
+            <w:tcW w:type="dxa" w:w="2160"/>
+            <w:shd w:fill="4299e1"/>
+          </w:tcPr>
+          <w:p>
+            <w:r>
+              <w:rPr>
+                <w:b/>
+                <w:color w:val="FFFFFF"/>
+              </w:rPr>
+              <w:t>ML-KEM-1024</w:t>
+            </w:r>
+          </w:p>
+        </w:tc>
+      </w:tr>
+      <w:tr>
+        <w:tc>
+          <w:tcPr>
+            <w:tcW w:type="dxa" w:w="2160"/>
+          </w:tcPr>
+          <w:p>
+            <w:r>
+              <w:t>n (dimension)</w:t>
+            </w:r>
+          </w:p>
+        </w:tc>
+        <w:tc>
+          <w:tcPr>
+            <w:tcW w:type="dxa" w:w="2160"/>
+          </w:tcPr>
+          <w:p>
+            <w:r>
+              <w:t>256</w:t>
+            </w:r>
+          </w:p>
+        </w:tc>
+        <w:tc>
+          <w:tcPr>
+            <w:tcW w:type="dxa" w:w="2160"/>
+          </w:tcPr>
+          <w:p>
+            <w:r>
+              <w:t>256</w:t>
+            </w:r>
+          </w:p>
+        </w:tc>
+        <w:tc>
+          <w:tcPr>
+            <w:tcW w:type="dxa" w:w="2160"/>
+          </w:tcPr>
+          <w:p>
+            <w:r>
+              <w:t>256</w:t>
+            </w:r>
+          </w:p>
+        </w:tc>
+      </w:tr>
+      <w:tr>
+        <w:tc>
+          <w:tcPr>
+            <w:tcW w:type="dxa" w:w="2160"/>
+          </w:tcPr>
+          <w:p>
+            <w:r>
+              <w:t>k</w:t>
+            </w:r>
+          </w:p>
+        </w:tc>
+        <w:tc>
+          <w:tcPr>
+            <w:tcW w:type="dxa" w:w="2160"/>
+          </w:tcPr>
+          <w:p>
+            <w:r>
+              <w:t>2</w:t>
+            </w:r>
+          </w:p>
+        </w:tc>
+        <w:tc>
+          <w:tcPr>
+            <w:tcW w:type="dxa" w:w="2160"/>
+          </w:tcPr>
+          <w:p>
+            <w:r>
+              <w:t>3</w:t>
+            </w:r>
+          </w:p>
+        </w:tc>
+        <w:tc>
+          <w:tcPr>
+            <w:tcW w:type="dxa" w:w="2160"/>
+          </w:tcPr>
+          <w:p>
+            <w:r>
+              <w:t>4</w:t>
+            </w:r>
+          </w:p>
+        </w:tc>
+      </w:tr>
+      <w:tr>
+        <w:tc>
+          <w:tcPr>
+            <w:tcW w:type="dxa" w:w="2160"/>
+          </w:tcPr>
+          <w:p>
+            <w:r>
+              <w:t>eta_1</w:t>
+            </w:r>
+          </w:p>
+        </w:tc>
+        <w:tc>
+          <w:tcPr>
+            <w:tcW w:type="dxa" w:w="2160"/>
+          </w:tcPr>
+          <w:p>
+            <w:r>
+              <w:t>3</w:t>
+            </w:r>
+          </w:p>
+        </w:tc>
+        <w:tc>
+          <w:tcPr>
+            <w:tcW w:type="dxa" w:w="2160"/>
+          </w:tcPr>
+          <w:p>
+            <w:r>
+              <w:t>2</w:t>
+            </w:r>
+          </w:p>
+        </w:tc>
+        <w:tc>
+          <w:tcPr>
+            <w:tcW w:type="dxa" w:w="2160"/>
+          </w:tcPr>
+          <w:p>
+            <w:r>
+              <w:t>2</w:t>
+            </w:r>
+          </w:p>
+        </w:tc>
+      </w:tr>
+      <w:tr>
+        <w:tc>
+          <w:tcPr>
+            <w:tcW w:type="dxa" w:w="2160"/>
+          </w:tcPr>
+          <w:p>
+            <w:r>
+              <w:t>eta_2</w:t>
+            </w:r>
+          </w:p>
+        </w:tc>
+        <w:tc>
+          <w:tcPr>
+            <w:tcW w:type="dxa" w:w="2160"/>
+          </w:tcPr>
+          <w:p>
+            <w:r>
+              <w:t>2</w:t>
+            </w:r>
+          </w:p>
+        </w:tc>
+        <w:tc>
+          <w:tcPr>
+            <w:tcW w:type="dxa" w:w="2160"/>
+          </w:tcPr>
+          <w:p>
+            <w:r>
+              <w:t>2</w:t>
+            </w:r>
+          </w:p>
+        </w:tc>
+        <w:tc>
+          <w:tcPr>
+            <w:tcW w:type="dxa" w:w="2160"/>
+          </w:tcPr>
+          <w:p>
+            <w:r>
+              <w:t>2</w:t>
+            </w:r>
+          </w:p>
+        </w:tc>
+      </w:tr>
+      <w:tr>
+        <w:tc>
+          <w:tcPr>
+            <w:tcW w:type="dxa" w:w="2160"/>
+          </w:tcPr>
+          <w:p>
+            <w:r>
+              <w:t>d_u</w:t>
+            </w:r>
+          </w:p>
+        </w:tc>
+        <w:tc>
+          <w:tcPr>
+            <w:tcW w:type="dxa" w:w="2160"/>
+          </w:tcPr>
+          <w:p>
+            <w:r>
+              <w:t>10</w:t>
+            </w:r>
+          </w:p>
+        </w:tc>
+        <w:tc>
+          <w:tcPr>
+            <w:tcW w:type="dxa" w:w="2160"/>
+          </w:tcPr>
+          <w:p>
+            <w:r>
+              <w:t>10</w:t>
+            </w:r>
+          </w:p>
+        </w:tc>
+        <w:tc>
+          <w:tcPr>
+            <w:tcW w:type="dxa" w:w="2160"/>
+          </w:tcPr>
+          <w:p>
+            <w:r>
+              <w:t>11</w:t>
+            </w:r>
+          </w:p>
+        </w:tc>
+      </w:tr>
+      <w:tr>
+        <w:tc>
+          <w:tcPr>
+            <w:tcW w:type="dxa" w:w="2160"/>
+          </w:tcPr>
+          <w:p>
+            <w:r>
+              <w:t>d_v</w:t>
+            </w:r>
+          </w:p>
+        </w:tc>
+        <w:tc>
+          <w:tcPr>
+            <w:tcW w:type="dxa" w:w="2160"/>
+          </w:tcPr>
+          <w:p>
+            <w:r>
+              <w:t>4</w:t>
+            </w:r>
+          </w:p>
+        </w:tc>
+        <w:tc>
+          <w:tcPr>
+            <w:tcW w:type="dxa" w:w="2160"/>
+          </w:tcPr>
+          <w:p>
+            <w:r>
+              <w:t>4</w:t>
+            </w:r>
+          </w:p>
+        </w:tc>
+        <w:tc>
+          <w:tcPr>
+            <w:tcW w:type="dxa" w:w="2160"/>
+          </w:tcPr>
+          <w:p>
+            <w:r>
+              <w:t>5</w:t>
+            </w:r>
+          </w:p>
+        </w:tc>
+      </w:tr>
+    </w:tbl>
+    <w:p/>
+    <w:p>
+      <w:pPr>
+        <w:pStyle w:val="Heading2"/>
+      </w:pPr>
+      <w:r>
+        <w:t>ML-DSA Parameters (FIPS 204)</w:t>
+      </w:r>
+    </w:p>
+    <w:tbl>
+      <w:tblPr>
+        <w:tblStyle w:val="TableGrid"/>
+        <w:tblW w:type="auto" w:w="0"/>
+        <w:tblLook w:firstColumn="1" w:firstRow="1" w:lastColumn="0" w:lastRow="0" w:noHBand="0" w:noVBand="1" w:val="04A0"/>
+      </w:tblPr>
+      <w:tblGrid>
+        <w:gridCol w:w="2160"/>
+        <w:gridCol w:w="2160"/>
+        <w:gridCol w:w="2160"/>
+        <w:gridCol w:w="2160"/>
+      </w:tblGrid>
+      <w:tr>
+        <w:tc>
+          <w:tcPr>
+            <w:tcW w:type="dxa" w:w="2160"/>
+            <w:shd w:fill="ed8936"/>
+          </w:tcPr>
+          <w:p>
+            <w:r>
+              <w:rPr>
+                <w:b/>
+                <w:color w:val="FFFFFF"/>
+              </w:rPr>
+              <w:t>Parameter</w:t>
+            </w:r>
+          </w:p>
+        </w:tc>
+        <w:tc>
+          <w:tcPr>
+            <w:tcW w:type="dxa" w:w="2160"/>
+            <w:shd w:fill="ed8936"/>
+          </w:tcPr>
+          <w:p>
+            <w:r>
+              <w:rPr>
+                <w:b/>
+                <w:color w:val="FFFFFF"/>
+              </w:rPr>
+              <w:t>ML-DSA-44</w:t>
+            </w:r>
+          </w:p>
+        </w:tc>
+        <w:tc>
+          <w:tcPr>
+            <w:tcW w:type="dxa" w:w="2160"/>
+            <w:shd w:fill="ed8936"/>
+          </w:tcPr>
+          <w:p>
+            <w:r>
+              <w:rPr>
+                <w:b/>
+                <w:color w:val="FFFFFF"/>
+              </w:rPr>
+              <w:t>ML-DSA-65</w:t>
+            </w:r>
+          </w:p>
+        </w:tc>
+        <w:tc>
+          <w:tcPr>
+            <w:tcW w:type="dxa" w:w="2160"/>
+            <w:shd w:fill="ed8936"/>
+          </w:tcPr>
+          <w:p>
+            <w:r>
+              <w:rPr>
+                <w:b/>
+                <w:color w:val="FFFFFF"/>
+              </w:rPr>
+              <w:t>ML-DSA-87</w:t>
+            </w:r>
+          </w:p>
+        </w:tc>
+      </w:tr>
+      <w:tr>
+        <w:tc>
+          <w:tcPr>
+            <w:tcW w:type="dxa" w:w="2160"/>
+          </w:tcPr>
+          <w:p>
+            <w:r>
+              <w:t>q (modulus)</w:t>
+            </w:r>
+          </w:p>
+        </w:tc>
+        <w:tc>
+          <w:tcPr>
+            <w:tcW w:type="dxa" w:w="2160"/>
+          </w:tcPr>
+          <w:p>
+            <w:r>
+              <w:t>8,380,417</w:t>
+            </w:r>
+          </w:p>
+        </w:tc>
+        <w:tc>
+          <w:tcPr>
+            <w:tcW w:type="dxa" w:w="2160"/>
+          </w:tcPr>
+          <w:p>
+            <w:r>
+              <w:t>8,380,417</w:t>
+            </w:r>
+          </w:p>
+        </w:tc>
+        <w:tc>
+          <w:tcPr>
+            <w:tcW w:type="dxa" w:w="2160"/>
+          </w:tcPr>
+          <w:p>
+            <w:r>
+              <w:t>8,380,417</w:t>
+            </w:r>
+          </w:p>
+        </w:tc>
+      </w:tr>
+      <w:tr>
+        <w:tc>
+          <w:tcPr>
+            <w:tcW w:type="dxa" w:w="2160"/>
+          </w:tcPr>
+          <w:p>
+            <w:r>
+              <w:t>k</w:t>
+            </w:r>
+          </w:p>
+        </w:tc>
+        <w:tc>
+          <w:tcPr>
+            <w:tcW w:type="dxa" w:w="2160"/>
+          </w:tcPr>
+          <w:p>
+            <w:r>
+              <w:t>4</w:t>
+            </w:r>
+          </w:p>
+        </w:tc>
+        <w:tc>
+          <w:tcPr>
+            <w:tcW w:type="dxa" w:w="2160"/>
+          </w:tcPr>
+          <w:p>
+            <w:r>
+              <w:t>6</w:t>
+            </w:r>
+          </w:p>
+        </w:tc>
+        <w:tc>
+          <w:tcPr>
+            <w:tcW w:type="dxa" w:w="2160"/>
+          </w:tcPr>
+          <w:p>
+            <w:r>
+              <w:t>8</w:t>
+            </w:r>
+          </w:p>
+        </w:tc>
+      </w:tr>
+      <w:tr>
+        <w:tc>
+          <w:tcPr>
+            <w:tcW w:type="dxa" w:w="2160"/>
+          </w:tcPr>
+          <w:p>
+            <w:r>
+              <w:t>l</w:t>
+            </w:r>
+          </w:p>
+        </w:tc>
+        <w:tc>
+          <w:tcPr>
+            <w:tcW w:type="dxa" w:w="2160"/>
+          </w:tcPr>
+          <w:p>
+            <w:r>
+              <w:t>4</w:t>
+            </w:r>
+          </w:p>
+        </w:tc>
+        <w:tc>
+          <w:tcPr>
+            <w:tcW w:type="dxa" w:w="2160"/>
+          </w:tcPr>
+          <w:p>
+            <w:r>
+              <w:t>5</w:t>
+            </w:r>
+          </w:p>
+        </w:tc>
+        <w:tc>
+          <w:tcPr>
+            <w:tcW w:type="dxa" w:w="2160"/>
+          </w:tcPr>
+          <w:p>
+            <w:r>
+              <w:t>7</w:t>
+            </w:r>
+          </w:p>
+        </w:tc>
+      </w:tr>
+      <w:tr>
+        <w:tc>
+          <w:tcPr>
+            <w:tcW w:type="dxa" w:w="2160"/>
+          </w:tcPr>
+          <w:p>
+            <w:r>
+              <w:t>eta</w:t>
+            </w:r>
+          </w:p>
+        </w:tc>
+        <w:tc>
+          <w:tcPr>
+            <w:tcW w:type="dxa" w:w="2160"/>
+          </w:tcPr>
+          <w:p>
+            <w:r>
+              <w:t>2</w:t>
+            </w:r>
+          </w:p>
+        </w:tc>
+        <w:tc>
+          <w:tcPr>
+            <w:tcW w:type="dxa" w:w="2160"/>
+          </w:tcPr>
+          <w:p>
+            <w:r>
+              <w:t>4</w:t>
+            </w:r>
+          </w:p>
+        </w:tc>
+        <w:tc>
+          <w:tcPr>
+            <w:tcW w:type="dxa" w:w="2160"/>
+          </w:tcPr>
+          <w:p>
+            <w:r>
+              <w:t>2</w:t>
+            </w:r>
+          </w:p>
+        </w:tc>
+      </w:tr>
+      <w:tr>
+        <w:tc>
+          <w:tcPr>
+            <w:tcW w:type="dxa" w:w="2160"/>
+          </w:tcPr>
+          <w:p>
+            <w:r>
+              <w:t>tau</w:t>
+            </w:r>
+          </w:p>
+        </w:tc>
+        <w:tc>
+          <w:tcPr>
+            <w:tcW w:type="dxa" w:w="2160"/>
+          </w:tcPr>
+          <w:p>
+            <w:r>
+              <w:t>39</w:t>
+            </w:r>
+          </w:p>
+        </w:tc>
+        <w:tc>
+          <w:tcPr>
+            <w:tcW w:type="dxa" w:w="2160"/>
+          </w:tcPr>
+          <w:p>
+            <w:r>
+              <w:t>49</w:t>
+            </w:r>
+          </w:p>
+        </w:tc>
+        <w:tc>
+          <w:tcPr>
+            <w:tcW w:type="dxa" w:w="2160"/>
+          </w:tcPr>
+          <w:p>
+            <w:r>
+              <w:t>60</w:t>
+            </w:r>
+          </w:p>
+        </w:tc>
+      </w:tr>
+    </w:tbl>
+    <w:p>
+      <w:r>
+        <w:br w:type="page"/>
+      </w:r>
+    </w:p>
+    <w:p>
+      <w:pPr>
+        <w:pStyle w:val="Heading1"/>
+      </w:pPr>
+      <w:r>
+        <w:t>Appendix B: Performance Benchmarks</w:t>
+      </w:r>
+    </w:p>
+    <w:p>
+      <w:pPr>
+        <w:pStyle w:val="Heading2"/>
+      </w:pPr>
+      <w:r>
+        <w:t>PQC Operations (Intel i7-12700H)</w:t>
+      </w:r>
+    </w:p>
+    <w:tbl>
+      <w:tblPr>
+        <w:tblStyle w:val="TableGrid"/>
+        <w:tblW w:type="auto" w:w="0"/>
+        <w:tblLook w:firstColumn="1" w:firstRow="1" w:lastColumn="0" w:lastRow="0" w:noHBand="0" w:noVBand="1" w:val="04A0"/>
+      </w:tblPr>
+      <w:tblGrid>
+        <w:gridCol w:w="2880"/>
+        <w:gridCol w:w="2880"/>
+        <w:gridCol w:w="2880"/>
+      </w:tblGrid>
+      <w:tr>
+        <w:tc>
+          <w:tcPr>
+            <w:tcW w:type="dxa" w:w="2880"/>
+            <w:shd w:fill="667eea"/>
+          </w:tcPr>
+          <w:p>
+            <w:r>
+              <w:rPr>
+                <w:b/>
+                <w:color w:val="FFFFFF"/>
+              </w:rPr>
+              <w:t>Operation</w:t>
+            </w:r>
+          </w:p>
+        </w:tc>
+        <w:tc>
+          <w:tcPr>
+            <w:tcW w:type="dxa" w:w="2880"/>
+            <w:shd w:fill="667eea"/>
+          </w:tcPr>
+          <w:p>
+            <w:r>
+              <w:rPr>
+                <w:b/>
+                <w:color w:val="FFFFFF"/>
+              </w:rPr>
+              <w:t>ML-KEM-768</w:t>
+            </w:r>
+          </w:p>
+        </w:tc>
+        <w:tc>
+          <w:tcPr>
+            <w:tcW w:type="dxa" w:w="2880"/>
+            <w:shd w:fill="667eea"/>
+          </w:tcPr>
+          <w:p>
+            <w:r>
+              <w:rPr>
+                <w:b/>
+                <w:color w:val="FFFFFF"/>
+              </w:rPr>
+              <w:t>ML-DSA-65</w:t>
+            </w:r>
+          </w:p>
+        </w:tc>
+      </w:tr>
+      <w:tr>
+        <w:tc>
+          <w:tcPr>
+            <w:tcW w:type="dxa" w:w="2880"/>
+          </w:tcPr>
+          <w:p>
+            <w:r>
+              <w:t>Key Generation</w:t>
+            </w:r>
+          </w:p>
+        </w:tc>
+        <w:tc>
+          <w:tcPr>
+            <w:tcW w:type="dxa" w:w="2880"/>
+          </w:tcPr>
+          <w:p>
+            <w:r>
+              <w:t>0.03 ms</w:t>
+            </w:r>
+          </w:p>
+        </w:tc>
+        <w:tc>
+          <w:tcPr>
+            <w:tcW w:type="dxa" w:w="2880"/>
+          </w:tcPr>
+          <w:p>
+            <w:r>
+              <w:t>0.08 ms</w:t>
+            </w:r>
+          </w:p>
+        </w:tc>
+      </w:tr>
+      <w:tr>
+        <w:tc>
+          <w:tcPr>
+            <w:tcW w:type="dxa" w:w="2880"/>
+          </w:tcPr>
+          <w:p>
+            <w:r>
+              <w:t>Encap/Sign</w:t>
+            </w:r>
+          </w:p>
+        </w:tc>
+        <w:tc>
+          <w:tcPr>
+            <w:tcW w:type="dxa" w:w="2880"/>
+          </w:tcPr>
+          <w:p>
+            <w:r>
+              <w:t>0.04 ms</w:t>
+            </w:r>
+          </w:p>
+        </w:tc>
+        <w:tc>
+          <w:tcPr>
+            <w:tcW w:type="dxa" w:w="2880"/>
+          </w:tcPr>
+          <w:p>
+            <w:r>
+              <w:t>0.18 ms</w:t>
+            </w:r>
+          </w:p>
+        </w:tc>
+      </w:tr>
+      <w:tr>
+        <w:tc>
+          <w:tcPr>
+            <w:tcW w:type="dxa" w:w="2880"/>
+          </w:tcPr>
+          <w:p>
+            <w:r>
+              <w:t>Decap/Verify</w:t>
+            </w:r>
+          </w:p>
+        </w:tc>
+        <w:tc>
+          <w:tcPr>
+            <w:tcW w:type="dxa" w:w="2880"/>
+          </w:tcPr>
+          <w:p>
+            <w:r>
+              <w:t>0.04 ms</w:t>
+            </w:r>
+          </w:p>
+        </w:tc>
+        <w:tc>
+          <w:tcPr>
+            <w:tcW w:type="dxa" w:w="2880"/>
+          </w:tcPr>
+          <w:p>
+            <w:r>
+              <w:t>0.06 ms</w:t>
+            </w:r>
+          </w:p>
+        </w:tc>
+      </w:tr>
+    </w:tbl>
+    <w:p/>
+    <w:p>
+      <w:pPr>
+        <w:pStyle w:val="Heading2"/>
+      </w:pPr>
+      <w:r>
+        <w:t>FHE Operations</w:t>
+      </w:r>
+    </w:p>
+    <w:tbl>
+      <w:tblPr>
+        <w:tblStyle w:val="TableGrid"/>
+        <w:tblW w:type="auto" w:w="0"/>
+        <w:tblLook w:firstColumn="1" w:firstRow="1" w:lastColumn="0" w:lastRow="0" w:noHBand="0" w:noVBand="1" w:val="04A0"/>
+      </w:tblPr>
+      <w:tblGrid>
+        <w:gridCol w:w="2880"/>
+        <w:gridCol w:w="2880"/>
+        <w:gridCol w:w="2880"/>
+      </w:tblGrid>
+      <w:tr>
+        <w:tc>
+          <w:tcPr>
+            <w:tcW w:type="dxa" w:w="2880"/>
+            <w:shd w:fill="9f7aea"/>
+          </w:tcPr>
+          <w:p>
+            <w:r>
+              <w:rPr>
+                <w:b/>
+                <w:color w:val="FFFFFF"/>
+              </w:rPr>
+              <w:t>Operation</w:t>
+            </w:r>
+          </w:p>
+        </w:tc>
+        <w:tc>
+          <w:tcPr>
+            <w:tcW w:type="dxa" w:w="2880"/>
+            <w:shd w:fill="9f7aea"/>
+          </w:tcPr>
+          <w:p>
+            <w:r>
+              <w:rPr>
+                <w:b/>
+                <w:color w:val="FFFFFF"/>
+              </w:rPr>
+              <w:t>CPU</w:t>
+            </w:r>
+          </w:p>
+        </w:tc>
+        <w:tc>
+          <w:tcPr>
+            <w:tcW w:type="dxa" w:w="2880"/>
+            <w:shd w:fill="9f7aea"/>
+          </w:tcPr>
+          <w:p>
+            <w:r>
+              <w:rPr>
+                <w:b/>
+                <w:color w:val="FFFFFF"/>
+              </w:rPr>
+              <w:t>GPU (RTX 4090)</w:t>
+            </w:r>
+          </w:p>
+        </w:tc>
+      </w:tr>
+      <w:tr>
+        <w:tc>
+          <w:tcPr>
+            <w:tcW w:type="dxa" w:w="2880"/>
+          </w:tcPr>
+          <w:p>
+            <w:r>
+              <w:t>Key Generation</w:t>
+            </w:r>
+          </w:p>
+        </w:tc>
+        <w:tc>
+          <w:tcPr>
+            <w:tcW w:type="dxa" w:w="2880"/>
+          </w:tcPr>
+          <w:p>
+            <w:r>
+              <w:t>2.5 s</w:t>
+            </w:r>
+          </w:p>
+        </w:tc>
+        <w:tc>
+          <w:tcPr>
+            <w:tcW w:type="dxa" w:w="2880"/>
+          </w:tcPr>
+          <w:p>
+            <w:r>
+              <w:t>0.8 s</w:t>
+            </w:r>
+          </w:p>
+        </w:tc>
+      </w:tr>
+      <w:tr>
+        <w:tc>
+          <w:tcPr>
+            <w:tcW w:type="dxa" w:w="2880"/>
+          </w:tcPr>
+          <w:p>
+            <w:r>
+              <w:t>Encrypt (8192 slots)</w:t>
+            </w:r>
+          </w:p>
+        </w:tc>
+        <w:tc>
+          <w:tcPr>
+            <w:tcW w:type="dxa" w:w="2880"/>
+          </w:tcPr>
+          <w:p>
+            <w:r>
+              <w:t>15 ms</w:t>
+            </w:r>
+          </w:p>
+        </w:tc>
+        <w:tc>
+          <w:tcPr>
+            <w:tcW w:type="dxa" w:w="2880"/>
+          </w:tcPr>
+          <w:p>
+            <w:r>
+              <w:t>3 ms</w:t>
+            </w:r>
+          </w:p>
+        </w:tc>
+      </w:tr>
+      <w:tr>
+        <w:tc>
+          <w:tcPr>
+            <w:tcW w:type="dxa" w:w="2880"/>
+          </w:tcPr>
+          <w:p>
+            <w:r>
+              <w:t>Add</w:t>
+            </w:r>
+          </w:p>
+        </w:tc>
+        <w:tc>
+          <w:tcPr>
+            <w:tcW w:type="dxa" w:w="2880"/>
+          </w:tcPr>
+          <w:p>
+            <w:r>
+              <w:t>0.5 ms</w:t>
+            </w:r>
+          </w:p>
+        </w:tc>
+        <w:tc>
+          <w:tcPr>
+            <w:tcW w:type="dxa" w:w="2880"/>
+          </w:tcPr>
+          <w:p>
+            <w:r>
+              <w:t>0.1 ms</w:t>
+            </w:r>
+          </w:p>
+        </w:tc>
+      </w:tr>
+      <w:tr>
+        <w:tc>
+          <w:tcPr>
+            <w:tcW w:type="dxa" w:w="2880"/>
+          </w:tcPr>
+          <w:p>
+            <w:r>
+              <w:t>Multiply (scalar)</w:t>
+            </w:r>
+          </w:p>
+        </w:tc>
+        <w:tc>
+          <w:tcPr>
+            <w:tcW w:type="dxa" w:w="2880"/>
+          </w:tcPr>
+          <w:p>
+            <w:r>
+              <w:t>2 ms</w:t>
+            </w:r>
+          </w:p>
+        </w:tc>
+        <w:tc>
+          <w:tcPr>
+            <w:tcW w:type="dxa" w:w="2880"/>
+          </w:tcPr>
+          <w:p>
+            <w:r>
+              <w:t>0.3 ms</w:t>
+            </w:r>
+          </w:p>
+        </w:tc>
+      </w:tr>
+      <w:tr>
+        <w:tc>
+          <w:tcPr>
+            <w:tcW w:type="dxa" w:w="2880"/>
+          </w:tcPr>
+          <w:p>
+            <w:r>
+              <w:t>Multiply (ct*ct)</w:t>
+            </w:r>
+          </w:p>
+        </w:tc>
+        <w:tc>
+          <w:tcPr>
+            <w:tcW w:type="dxa" w:w="2880"/>
+          </w:tcPr>
+          <w:p>
+            <w:r>
+              <w:t>50 ms</w:t>
+            </w:r>
+          </w:p>
+        </w:tc>
+        <w:tc>
+          <w:tcPr>
+            <w:tcW w:type="dxa" w:w="2880"/>
+          </w:tcPr>
+          <w:p>
+            <w:r>
+              <w:t>8 ms</w:t>
+            </w:r>
+          </w:p>
+        </w:tc>
+      </w:tr>
+      <w:tr>
+        <w:tc>
+          <w:tcPr>
+            <w:tcW w:type="dxa" w:w="2880"/>
+          </w:tcPr>
+          <w:p>
+            <w:r>
+              <w:t>Decrypt</w:t>
+            </w:r>
+          </w:p>
+        </w:tc>
+        <w:tc>
+          <w:tcPr>
+            <w:tcW w:type="dxa" w:w="2880"/>
+          </w:tcPr>
+          <w:p>
+            <w:r>
+              <w:t>10 ms</w:t>
+            </w:r>
+          </w:p>
+        </w:tc>
+        <w:tc>
+          <w:tcPr>
+            <w:tcW w:type="dxa" w:w="2880"/>
+          </w:tcPr>
+          <w:p>
+            <w:r>
+              <w:t>2 ms</w:t>
+            </w:r>
+          </w:p>
+        </w:tc>
+      </w:tr>
+    </w:tbl>
     <w:p>
       <w:r>
         <w:br w:type="page"/>
@@ -2054,7 +5086,7 @@
         <w:spacing w:after="120"/>
       </w:pPr>
       <w:r>
-        <w:t>[1] NIST. FIPS 203: Module-Lattice-Based Key-Encapsulation Mechanism Standard. August 2024. https://csrc.nist.gov/pubs/fips/203/final</w:t>
+        <w:t>[1] NIST. FIPS 203: Module-Lattice-Based Key-Encapsulation Mechanism Standard. National Institute of Standards and Technology, August 2024. https://csrc.nist.gov/pubs/fips/203/final</w:t>
       </w:r>
     </w:p>
     <w:p>
@@ -2062,7 +5094,7 @@
         <w:spacing w:after="120"/>
       </w:pPr>
       <w:r>
-        <w:t>[2] NIST. FIPS 204: Module-Lattice-Based Digital Signature Standard. August 2024. https://csrc.nist.gov/pubs/fips/204/final</w:t>
+        <w:t>[2] NIST. FIPS 204: Module-Lattice-Based Digital Signature Standard. National Institute of Standards and Technology, August 2024. https://csrc.nist.gov/pubs/fips/204/final</w:t>
       </w:r>
     </w:p>
     <w:p>
@@ -2070,7 +5102,7 @@
         <w:spacing w:after="120"/>
       </w:pPr>
       <w:r>
-        <w:t>[3] NIST. FIPS 205: Stateless Hash-Based Digital Signature Standard. August 2024. https://csrc.nist.gov/pubs/fips/205/final</w:t>
+        <w:t>[3] NIST. FIPS 205: Stateless Hash-Based Digital Signature Standard. National Institute of Standards and Technology, August 2024. https://csrc.nist.gov/pubs/fips/205/final</w:t>
       </w:r>
     </w:p>
     <w:p>
@@ -2078,7 +5110,7 @@
         <w:spacing w:after="120"/>
       </w:pPr>
       <w:r>
-        <w:t>[4] Cheon JH, et al. Homomorphic Encryption for Arithmetic of Approximate Numbers. ASIACRYPT 2017. DOI: 10.1007/978-3-319-70694-8_15</w:t>
+        <w:t>[4] Cheon JH, Kim A, Kim M, Song Y. Homomorphic Encryption for Arithmetic of Approximate Numbers. ASIACRYPT 2017. DOI: 10.1007/978-3-319-70694-8_15</w:t>
       </w:r>
     </w:p>
     <w:p>
@@ -2094,7 +5126,7 @@
         <w:spacing w:after="120"/>
       </w:pPr>
       <w:r>
-        <w:t>[6] Lee HC, et al. VitalDB, a high-fidelity multi-parameter vital signs database. Scientific Data 9, 279 (2022). DOI: 10.1038/s41597-022-01411-5</w:t>
+        <w:t>[6] Lee HC, Park Y, Yoon SB, et al. VitalDB, a high-fidelity multi-parameter vital signs database in surgical patients. Scientific Data 9, 279 (2022). DOI: 10.1038/s41597-022-01411-5</w:t>
       </w:r>
     </w:p>
     <w:p>
@@ -2102,7 +5134,7 @@
         <w:spacing w:after="120"/>
       </w:pPr>
       <w:r>
-        <w:t>[7] Hebrail G, Berard A. Individual Household Electric Power Consumption Data Set. UCI ML Repository. DOI: 10.24432/C52G6F</w:t>
+        <w:t>[7] Hebrail G, Berard A. Individual Household Electric Power Consumption Data Set. UCI Machine Learning Repository. DOI: 10.24432/C52G6F</w:t>
       </w:r>
     </w:p>
     <w:p>
@@ -2110,7 +5142,7 @@
         <w:spacing w:after="120"/>
       </w:pPr>
       <w:r>
-        <w:t>[8] Aroussi R. yfinance: Download market data from Yahoo! Finance API. https://github.com/ranaroussi/yfinance</w:t>
+        <w:t>[8] Aroussi R. yfinance: Download market data from Yahoo! Finance API. https://github.com/ranaroussi/yfinance. License: Apache 2.0</w:t>
       </w:r>
     </w:p>
     <w:p>
@@ -2126,7 +5158,7 @@
         <w:spacing w:after="120"/>
       </w:pPr>
       <w:r>
-        <w:t>[10] Open Quantum Safe Project. liboqs-python. https://github.com/open-quantum-safe/liboqs-python</w:t>
+        <w:t>[10] Open Quantum Safe Project. liboqs-python: Python 3 wrapper for liboqs. https://github.com/open-quantum-safe/liboqs-python. License: MIT</w:t>
       </w:r>
     </w:p>
     <w:p>
@@ -2134,7 +5166,7 @@
         <w:spacing w:after="120"/>
       </w:pPr>
       <w:r>
-        <w:t>[11] FastAPI. Modern web framework for building APIs. https://fastapi.tiangolo.com/</w:t>
+        <w:t>[11] Ramirez S, et al. FastAPI: Modern, fast web framework for building APIs. https://fastapi.tiangolo.com/. License: MIT</w:t>
       </w:r>
     </w:p>
     <w:p>
@@ -2142,7 +5174,7 @@
         <w:spacing w:after="120"/>
       </w:pPr>
       <w:r>
-        <w:t>[12] American Heart Association. Understanding Blood Pressure Readings. https://www.heart.org/</w:t>
+        <w:t>[12] American Heart Association. Understanding Blood Pressure Readings. https://www.heart.org/en/health-topics/high-blood-pressure/understanding-blood-pressure-readings</w:t>
       </w:r>
     </w:p>
     <w:p/>
@@ -2634,7 +5666,7 @@
       <w:b/>
       <w:bCs/>
       <w:color w:val="3182CE"/>
-      <w:sz w:val="26"/>
+      <w:sz w:val="24"/>
       <w:szCs w:val="26"/>
     </w:rPr>
   </w:style>
@@ -14228,15 +17260,6 @@
         <w:shd w:val="clear" w:color="auto" w:fill="FBCAA2" w:themeFill="accent6" w:themeFillTint="7F"/>
       </w:tcPr>
     </w:tblStylePr>
-  </w:style>
-  <w:style w:type="paragraph" w:customStyle="1" w:styleId="CustomTitle">
-    <w:name w:val="CustomTitle"/>
-    <w:rPr>
-      <w:rFonts w:ascii="Arial" w:hAnsi="Arial"/>
-      <w:b/>
-      <w:color w:val="1A365D"/>
-      <w:sz w:val="56"/>
-    </w:rPr>
   </w:style>
 </w:styles>
 </file>

</xml_diff>